<commit_message>
new design document. and new program
new design document. and new program
</commit_message>
<xml_diff>
--- a/Design document-13.11.2016.docx
+++ b/Design document-13.11.2016.docx
@@ -4,7 +4,7 @@
   <w:body>
     <w:p>
       <w:pPr>
-        <w:pStyle w:val="Title"/>
+        <w:pStyle w:val="a3"/>
         <w:jc w:val="center"/>
         <w:rPr>
           <w:lang w:val="en-US"/>
@@ -26,13 +26,8 @@
       </w:r>
     </w:p>
     <w:p>
-      <w:proofErr w:type="spellStart"/>
-      <w:r>
-        <w:t>Jiaqi</w:t>
-      </w:r>
-      <w:proofErr w:type="spellEnd"/>
-      <w:r>
-        <w:t xml:space="preserve"> NI</w:t>
+      <w:r>
+        <w:t>Jiaqi NI</w:t>
       </w:r>
       <w:r>
         <w:tab/>
@@ -143,13 +138,8 @@
     </w:p>
     <w:p>
       <w:r>
-        <w:t xml:space="preserve">Mentor:  Li </w:t>
-      </w:r>
-      <w:proofErr w:type="spellStart"/>
-      <w:r>
-        <w:t>Li</w:t>
-      </w:r>
-      <w:proofErr w:type="spellEnd"/>
+        <w:t>Mentor:  Li Li</w:t>
+      </w:r>
     </w:p>
     <w:p>
       <w:pPr>
@@ -196,6 +186,12 @@
     </w:p>
     <w:sdt>
       <w:sdtPr>
+        <w:rPr>
+          <w:rFonts w:asciiTheme="minorHAnsi" w:eastAsiaTheme="minorEastAsia" w:hAnsiTheme="minorHAnsi" w:cstheme="minorBidi"/>
+          <w:color w:val="auto"/>
+          <w:sz w:val="22"/>
+          <w:szCs w:val="20"/>
+        </w:rPr>
         <w:id w:val="1316989469"/>
         <w:docPartObj>
           <w:docPartGallery w:val="Table of Contents"/>
@@ -204,19 +200,15 @@
       </w:sdtPr>
       <w:sdtEndPr>
         <w:rPr>
-          <w:rFonts w:asciiTheme="minorHAnsi" w:eastAsiaTheme="minorEastAsia" w:hAnsiTheme="minorHAnsi" w:cstheme="minorBidi"/>
           <w:b/>
           <w:bCs/>
           <w:noProof/>
-          <w:color w:val="auto"/>
-          <w:sz w:val="22"/>
-          <w:szCs w:val="20"/>
         </w:rPr>
       </w:sdtEndPr>
       <w:sdtContent>
         <w:p>
           <w:pPr>
-            <w:pStyle w:val="TOCHeading"/>
+            <w:pStyle w:val="TOC"/>
           </w:pPr>
           <w:r>
             <w:t>Contents</w:t>
@@ -224,7 +216,7 @@
         </w:p>
         <w:p>
           <w:pPr>
-            <w:pStyle w:val="TOC1"/>
+            <w:pStyle w:val="10"/>
             <w:tabs>
               <w:tab w:val="right" w:leader="dot" w:pos="9062"/>
             </w:tabs>
@@ -246,7 +238,7 @@
           <w:hyperlink w:anchor="_Toc466829706" w:history="1">
             <w:r>
               <w:rPr>
-                <w:rStyle w:val="Hyperlink"/>
+                <w:rStyle w:val="af1"/>
                 <w:noProof/>
                 <w:lang w:val="en-US"/>
               </w:rPr>
@@ -304,7 +296,7 @@
         </w:p>
         <w:p>
           <w:pPr>
-            <w:pStyle w:val="TOC1"/>
+            <w:pStyle w:val="10"/>
             <w:tabs>
               <w:tab w:val="right" w:leader="dot" w:pos="9062"/>
             </w:tabs>
@@ -317,7 +309,7 @@
           <w:hyperlink w:anchor="_Toc466829707" w:history="1">
             <w:r>
               <w:rPr>
-                <w:rStyle w:val="Hyperlink"/>
+                <w:rStyle w:val="af1"/>
                 <w:noProof/>
                 <w:lang w:val="en-US"/>
               </w:rPr>
@@ -375,7 +367,7 @@
         </w:p>
         <w:p>
           <w:pPr>
-            <w:pStyle w:val="TOC2"/>
+            <w:pStyle w:val="20"/>
             <w:tabs>
               <w:tab w:val="right" w:leader="dot" w:pos="9062"/>
             </w:tabs>
@@ -388,7 +380,7 @@
           <w:hyperlink w:anchor="_Toc466829708" w:history="1">
             <w:r>
               <w:rPr>
-                <w:rStyle w:val="Hyperlink"/>
+                <w:rStyle w:val="af1"/>
                 <w:noProof/>
                 <w:lang w:val="en-US"/>
               </w:rPr>
@@ -446,7 +438,7 @@
         </w:p>
         <w:p>
           <w:pPr>
-            <w:pStyle w:val="TOC3"/>
+            <w:pStyle w:val="30"/>
             <w:tabs>
               <w:tab w:val="right" w:leader="dot" w:pos="9062"/>
             </w:tabs>
@@ -459,7 +451,7 @@
           <w:hyperlink w:anchor="_Toc466829709" w:history="1">
             <w:r>
               <w:rPr>
-                <w:rStyle w:val="Hyperlink"/>
+                <w:rStyle w:val="af1"/>
                 <w:noProof/>
                 <w:lang w:val="en-US"/>
               </w:rPr>
@@ -517,7 +509,7 @@
         </w:p>
         <w:p>
           <w:pPr>
-            <w:pStyle w:val="TOC3"/>
+            <w:pStyle w:val="30"/>
             <w:tabs>
               <w:tab w:val="right" w:leader="dot" w:pos="9062"/>
             </w:tabs>
@@ -530,7 +522,7 @@
           <w:hyperlink w:anchor="_Toc466829710" w:history="1">
             <w:r>
               <w:rPr>
-                <w:rStyle w:val="Hyperlink"/>
+                <w:rStyle w:val="af1"/>
                 <w:noProof/>
                 <w:lang w:val="en-US"/>
               </w:rPr>
@@ -588,7 +580,7 @@
         </w:p>
         <w:p>
           <w:pPr>
-            <w:pStyle w:val="TOC3"/>
+            <w:pStyle w:val="30"/>
             <w:tabs>
               <w:tab w:val="right" w:leader="dot" w:pos="9062"/>
             </w:tabs>
@@ -601,7 +593,7 @@
           <w:hyperlink w:anchor="_Toc466829711" w:history="1">
             <w:r>
               <w:rPr>
-                <w:rStyle w:val="Hyperlink"/>
+                <w:rStyle w:val="af1"/>
                 <w:noProof/>
                 <w:lang w:val="en-US"/>
               </w:rPr>
@@ -659,7 +651,7 @@
         </w:p>
         <w:p>
           <w:pPr>
-            <w:pStyle w:val="TOC3"/>
+            <w:pStyle w:val="30"/>
             <w:tabs>
               <w:tab w:val="right" w:leader="dot" w:pos="9062"/>
             </w:tabs>
@@ -672,7 +664,7 @@
           <w:hyperlink w:anchor="_Toc466829712" w:history="1">
             <w:r>
               <w:rPr>
-                <w:rStyle w:val="Hyperlink"/>
+                <w:rStyle w:val="af1"/>
                 <w:noProof/>
                 <w:lang w:val="en-US"/>
               </w:rPr>
@@ -730,7 +722,7 @@
         </w:p>
         <w:p>
           <w:pPr>
-            <w:pStyle w:val="TOC3"/>
+            <w:pStyle w:val="30"/>
             <w:tabs>
               <w:tab w:val="right" w:leader="dot" w:pos="9062"/>
             </w:tabs>
@@ -743,7 +735,7 @@
           <w:hyperlink w:anchor="_Toc466829713" w:history="1">
             <w:r>
               <w:rPr>
-                <w:rStyle w:val="Hyperlink"/>
+                <w:rStyle w:val="af1"/>
                 <w:noProof/>
                 <w:lang w:val="en-US"/>
               </w:rPr>
@@ -801,7 +793,7 @@
         </w:p>
         <w:p>
           <w:pPr>
-            <w:pStyle w:val="TOC3"/>
+            <w:pStyle w:val="30"/>
             <w:tabs>
               <w:tab w:val="right" w:leader="dot" w:pos="9062"/>
             </w:tabs>
@@ -814,7 +806,7 @@
           <w:hyperlink w:anchor="_Toc466829714" w:history="1">
             <w:r>
               <w:rPr>
-                <w:rStyle w:val="Hyperlink"/>
+                <w:rStyle w:val="af1"/>
                 <w:noProof/>
                 <w:lang w:val="en-US"/>
               </w:rPr>
@@ -872,7 +864,7 @@
         </w:p>
         <w:p>
           <w:pPr>
-            <w:pStyle w:val="TOC3"/>
+            <w:pStyle w:val="30"/>
             <w:tabs>
               <w:tab w:val="right" w:leader="dot" w:pos="9062"/>
             </w:tabs>
@@ -885,7 +877,7 @@
           <w:hyperlink w:anchor="_Toc466829715" w:history="1">
             <w:r>
               <w:rPr>
-                <w:rStyle w:val="Hyperlink"/>
+                <w:rStyle w:val="af1"/>
                 <w:noProof/>
                 <w:lang w:val="en-US"/>
               </w:rPr>
@@ -943,7 +935,7 @@
         </w:p>
         <w:p>
           <w:pPr>
-            <w:pStyle w:val="TOC3"/>
+            <w:pStyle w:val="30"/>
             <w:tabs>
               <w:tab w:val="right" w:leader="dot" w:pos="9062"/>
             </w:tabs>
@@ -956,7 +948,7 @@
           <w:hyperlink w:anchor="_Toc466829716" w:history="1">
             <w:r>
               <w:rPr>
-                <w:rStyle w:val="Hyperlink"/>
+                <w:rStyle w:val="af1"/>
                 <w:noProof/>
                 <w:lang w:val="en-US"/>
               </w:rPr>
@@ -1014,7 +1006,7 @@
         </w:p>
         <w:p>
           <w:pPr>
-            <w:pStyle w:val="TOC3"/>
+            <w:pStyle w:val="30"/>
             <w:tabs>
               <w:tab w:val="right" w:leader="dot" w:pos="9062"/>
             </w:tabs>
@@ -1027,7 +1019,7 @@
           <w:hyperlink w:anchor="_Toc466829717" w:history="1">
             <w:r>
               <w:rPr>
-                <w:rStyle w:val="Hyperlink"/>
+                <w:rStyle w:val="af1"/>
                 <w:noProof/>
                 <w:lang w:val="en-US"/>
               </w:rPr>
@@ -1085,7 +1077,7 @@
         </w:p>
         <w:p>
           <w:pPr>
-            <w:pStyle w:val="TOC3"/>
+            <w:pStyle w:val="30"/>
             <w:tabs>
               <w:tab w:val="right" w:leader="dot" w:pos="9062"/>
             </w:tabs>
@@ -1098,7 +1090,7 @@
           <w:hyperlink w:anchor="_Toc466829718" w:history="1">
             <w:r>
               <w:rPr>
-                <w:rStyle w:val="Hyperlink"/>
+                <w:rStyle w:val="af1"/>
                 <w:noProof/>
                 <w:lang w:val="en-US"/>
               </w:rPr>
@@ -1156,7 +1148,7 @@
         </w:p>
         <w:p>
           <w:pPr>
-            <w:pStyle w:val="TOC2"/>
+            <w:pStyle w:val="20"/>
             <w:tabs>
               <w:tab w:val="right" w:leader="dot" w:pos="9062"/>
             </w:tabs>
@@ -1169,7 +1161,7 @@
           <w:hyperlink w:anchor="_Toc466829719" w:history="1">
             <w:r>
               <w:rPr>
-                <w:rStyle w:val="Hyperlink"/>
+                <w:rStyle w:val="af1"/>
                 <w:noProof/>
                 <w:lang w:val="en-US"/>
               </w:rPr>
@@ -1227,7 +1219,7 @@
         </w:p>
         <w:p>
           <w:pPr>
-            <w:pStyle w:val="TOC3"/>
+            <w:pStyle w:val="30"/>
             <w:tabs>
               <w:tab w:val="right" w:leader="dot" w:pos="9062"/>
             </w:tabs>
@@ -1240,7 +1232,7 @@
           <w:hyperlink w:anchor="_Toc466829720" w:history="1">
             <w:r>
               <w:rPr>
-                <w:rStyle w:val="Hyperlink"/>
+                <w:rStyle w:val="af1"/>
                 <w:noProof/>
                 <w:lang w:val="en-US"/>
               </w:rPr>
@@ -1298,7 +1290,7 @@
         </w:p>
         <w:p>
           <w:pPr>
-            <w:pStyle w:val="TOC3"/>
+            <w:pStyle w:val="30"/>
             <w:tabs>
               <w:tab w:val="right" w:leader="dot" w:pos="9062"/>
             </w:tabs>
@@ -1311,7 +1303,7 @@
           <w:hyperlink w:anchor="_Toc466829721" w:history="1">
             <w:r>
               <w:rPr>
-                <w:rStyle w:val="Hyperlink"/>
+                <w:rStyle w:val="af1"/>
                 <w:noProof/>
                 <w:lang w:val="en-US"/>
               </w:rPr>
@@ -1369,7 +1361,7 @@
         </w:p>
         <w:p>
           <w:pPr>
-            <w:pStyle w:val="TOC3"/>
+            <w:pStyle w:val="30"/>
             <w:tabs>
               <w:tab w:val="right" w:leader="dot" w:pos="9062"/>
             </w:tabs>
@@ -1382,7 +1374,7 @@
           <w:hyperlink w:anchor="_Toc466829722" w:history="1">
             <w:r>
               <w:rPr>
-                <w:rStyle w:val="Hyperlink"/>
+                <w:rStyle w:val="af1"/>
                 <w:noProof/>
                 <w:lang w:val="en-US"/>
               </w:rPr>
@@ -1440,7 +1432,7 @@
         </w:p>
         <w:p>
           <w:pPr>
-            <w:pStyle w:val="TOC2"/>
+            <w:pStyle w:val="20"/>
             <w:tabs>
               <w:tab w:val="right" w:leader="dot" w:pos="9062"/>
             </w:tabs>
@@ -1453,7 +1445,7 @@
           <w:hyperlink w:anchor="_Toc466829723" w:history="1">
             <w:r>
               <w:rPr>
-                <w:rStyle w:val="Hyperlink"/>
+                <w:rStyle w:val="af1"/>
                 <w:noProof/>
                 <w:lang w:val="en-US"/>
               </w:rPr>
@@ -1523,7 +1515,7 @@
     </w:sdt>
     <w:p>
       <w:pPr>
-        <w:pStyle w:val="Heading1"/>
+        <w:pStyle w:val="1"/>
         <w:rPr>
           <w:lang w:val="en-US"/>
         </w:rPr>
@@ -1537,7 +1529,7 @@
     </w:p>
     <w:p>
       <w:pPr>
-        <w:pStyle w:val="Heading1"/>
+        <w:pStyle w:val="1"/>
         <w:rPr>
           <w:lang w:val="en-US"/>
         </w:rPr>
@@ -1551,7 +1543,7 @@
     </w:p>
     <w:p>
       <w:pPr>
-        <w:pStyle w:val="Heading1"/>
+        <w:pStyle w:val="1"/>
         <w:spacing w:before="0"/>
         <w:rPr>
           <w:lang w:val="en-US"/>
@@ -1583,7 +1575,7 @@
       <w:r>
         <w:rPr>
           <w:noProof/>
-          <w:lang w:eastAsia="bg-BG"/>
+          <w:lang w:val="en-US" w:eastAsia="zh-CN"/>
         </w:rPr>
         <w:drawing>
           <wp:inline distT="0" distB="0" distL="0" distR="0">
@@ -1643,7 +1635,7 @@
       <w:r>
         <w:rPr>
           <w:noProof/>
-          <w:lang w:eastAsia="bg-BG"/>
+          <w:lang w:val="en-US" w:eastAsia="zh-CN"/>
         </w:rPr>
         <w:lastRenderedPageBreak/>
         <w:drawing>
@@ -1691,7 +1683,7 @@
       <w:r>
         <w:rPr>
           <w:noProof/>
-          <w:lang w:eastAsia="bg-BG"/>
+          <w:lang w:val="en-US" w:eastAsia="zh-CN"/>
         </w:rPr>
         <w:lastRenderedPageBreak/>
         <w:drawing>
@@ -1739,7 +1731,7 @@
     </w:p>
     <w:p>
       <w:pPr>
-        <w:pStyle w:val="Heading1"/>
+        <w:pStyle w:val="1"/>
         <w:rPr>
           <w:lang w:val="en-US"/>
         </w:rPr>
@@ -1756,7 +1748,7 @@
     </w:p>
     <w:p>
       <w:pPr>
-        <w:pStyle w:val="Heading2"/>
+        <w:pStyle w:val="2"/>
         <w:rPr>
           <w:lang w:val="en-US"/>
         </w:rPr>
@@ -1772,7 +1764,7 @@
     </w:p>
     <w:p>
       <w:pPr>
-        <w:pStyle w:val="Heading3"/>
+        <w:pStyle w:val="3"/>
         <w:rPr>
           <w:lang w:val="en-US"/>
         </w:rPr>
@@ -1801,7 +1793,7 @@
     </w:p>
     <w:p>
       <w:pPr>
-        <w:pStyle w:val="ListParagraph"/>
+        <w:pStyle w:val="af0"/>
         <w:numPr>
           <w:ilvl w:val="0"/>
           <w:numId w:val="1"/>
@@ -1819,7 +1811,7 @@
     </w:p>
     <w:p>
       <w:pPr>
-        <w:pStyle w:val="ListParagraph"/>
+        <w:pStyle w:val="af0"/>
         <w:numPr>
           <w:ilvl w:val="0"/>
           <w:numId w:val="1"/>
@@ -1837,7 +1829,7 @@
     </w:p>
     <w:p>
       <w:pPr>
-        <w:pStyle w:val="ListParagraph"/>
+        <w:pStyle w:val="af0"/>
         <w:numPr>
           <w:ilvl w:val="0"/>
           <w:numId w:val="1"/>
@@ -1855,7 +1847,7 @@
     </w:p>
     <w:p>
       <w:pPr>
-        <w:pStyle w:val="Heading3"/>
+        <w:pStyle w:val="3"/>
         <w:rPr>
           <w:lang w:val="en-US"/>
         </w:rPr>
@@ -1884,7 +1876,7 @@
     </w:p>
     <w:p>
       <w:pPr>
-        <w:pStyle w:val="ListParagraph"/>
+        <w:pStyle w:val="af0"/>
         <w:numPr>
           <w:ilvl w:val="0"/>
           <w:numId w:val="2"/>
@@ -1902,7 +1894,7 @@
     </w:p>
     <w:p>
       <w:pPr>
-        <w:pStyle w:val="ListParagraph"/>
+        <w:pStyle w:val="af0"/>
         <w:numPr>
           <w:ilvl w:val="0"/>
           <w:numId w:val="2"/>
@@ -1920,7 +1912,7 @@
     </w:p>
     <w:p>
       <w:pPr>
-        <w:pStyle w:val="ListParagraph"/>
+        <w:pStyle w:val="af0"/>
         <w:numPr>
           <w:ilvl w:val="0"/>
           <w:numId w:val="2"/>
@@ -1938,7 +1930,7 @@
     </w:p>
     <w:p>
       <w:pPr>
-        <w:pStyle w:val="ListParagraph"/>
+        <w:pStyle w:val="af0"/>
         <w:numPr>
           <w:ilvl w:val="0"/>
           <w:numId w:val="2"/>
@@ -1956,7 +1948,7 @@
     </w:p>
     <w:p>
       <w:pPr>
-        <w:pStyle w:val="ListParagraph"/>
+        <w:pStyle w:val="af0"/>
         <w:numPr>
           <w:ilvl w:val="0"/>
           <w:numId w:val="2"/>
@@ -1965,24 +1957,16 @@
           <w:lang w:val="en-US"/>
         </w:rPr>
       </w:pPr>
-      <w:proofErr w:type="spellStart"/>
-      <w:r>
-        <w:rPr>
-          <w:lang w:val="en-US"/>
-        </w:rPr>
-        <w:t>PlayerImage</w:t>
-      </w:r>
-      <w:proofErr w:type="spellEnd"/>
-      <w:r>
-        <w:rPr>
-          <w:lang w:val="en-US"/>
-        </w:rPr>
-        <w:t xml:space="preserve"> – the image that the user has uploaded as his profile picture.</w:t>
-      </w:r>
-    </w:p>
-    <w:p>
-      <w:pPr>
-        <w:pStyle w:val="Heading3"/>
+      <w:r>
+        <w:rPr>
+          <w:lang w:val="en-US"/>
+        </w:rPr>
+        <w:t>PlayerImage – the image that the user has uploaded as his profile picture.</w:t>
+      </w:r>
+    </w:p>
+    <w:p>
+      <w:pPr>
+        <w:pStyle w:val="3"/>
         <w:rPr>
           <w:lang w:val="en-US"/>
         </w:rPr>
@@ -2011,7 +1995,7 @@
     </w:p>
     <w:p>
       <w:pPr>
-        <w:pStyle w:val="ListParagraph"/>
+        <w:pStyle w:val="af0"/>
         <w:numPr>
           <w:ilvl w:val="0"/>
           <w:numId w:val="3"/>
@@ -2020,14 +2004,12 @@
           <w:lang w:val="en-US"/>
         </w:rPr>
       </w:pPr>
-      <w:proofErr w:type="spellStart"/>
       <w:r>
         <w:rPr>
           <w:lang w:val="en-US"/>
         </w:rPr>
         <w:t>RoomNumber</w:t>
       </w:r>
-      <w:proofErr w:type="spellEnd"/>
       <w:r>
         <w:rPr>
           <w:lang w:val="en-US"/>
@@ -2037,7 +2019,7 @@
     </w:p>
     <w:p>
       <w:pPr>
-        <w:pStyle w:val="ListParagraph"/>
+        <w:pStyle w:val="af0"/>
         <w:numPr>
           <w:ilvl w:val="0"/>
           <w:numId w:val="3"/>
@@ -2046,24 +2028,16 @@
           <w:lang w:val="en-US"/>
         </w:rPr>
       </w:pPr>
-      <w:proofErr w:type="spellStart"/>
-      <w:r>
-        <w:rPr>
-          <w:lang w:val="en-US"/>
-        </w:rPr>
-        <w:t>DuringGame</w:t>
-      </w:r>
-      <w:proofErr w:type="spellEnd"/>
-      <w:r>
-        <w:rPr>
-          <w:lang w:val="en-US"/>
-        </w:rPr>
-        <w:t xml:space="preserve"> – a Boolean that reveals whether the room is currently in game or not.</w:t>
-      </w:r>
-    </w:p>
-    <w:p>
-      <w:pPr>
-        <w:pStyle w:val="ListParagraph"/>
+      <w:r>
+        <w:rPr>
+          <w:lang w:val="en-US"/>
+        </w:rPr>
+        <w:t>DuringGame – a Boolean that reveals whether the room is currently in game or not.</w:t>
+      </w:r>
+    </w:p>
+    <w:p>
+      <w:pPr>
+        <w:pStyle w:val="af0"/>
         <w:numPr>
           <w:ilvl w:val="0"/>
           <w:numId w:val="3"/>
@@ -2072,18 +2046,16 @@
           <w:lang w:val="en-US"/>
         </w:rPr>
       </w:pPr>
-      <w:proofErr w:type="spellStart"/>
       <w:r>
         <w:rPr>
           <w:lang w:val="en-US"/>
         </w:rPr>
         <w:t>BaseScore</w:t>
       </w:r>
-      <w:proofErr w:type="spellEnd"/>
-    </w:p>
-    <w:p>
-      <w:pPr>
-        <w:pStyle w:val="ListParagraph"/>
+    </w:p>
+    <w:p>
+      <w:pPr>
+        <w:pStyle w:val="af0"/>
         <w:numPr>
           <w:ilvl w:val="0"/>
           <w:numId w:val="3"/>
@@ -2101,7 +2073,7 @@
     </w:p>
     <w:p>
       <w:pPr>
-        <w:pStyle w:val="ListParagraph"/>
+        <w:pStyle w:val="af0"/>
         <w:numPr>
           <w:ilvl w:val="0"/>
           <w:numId w:val="3"/>
@@ -2119,7 +2091,7 @@
     </w:p>
     <w:p>
       <w:pPr>
-        <w:pStyle w:val="ListParagraph"/>
+        <w:pStyle w:val="af0"/>
         <w:numPr>
           <w:ilvl w:val="0"/>
           <w:numId w:val="3"/>
@@ -2128,24 +2100,16 @@
           <w:lang w:val="en-US"/>
         </w:rPr>
       </w:pPr>
-      <w:proofErr w:type="spellStart"/>
-      <w:r>
-        <w:rPr>
-          <w:lang w:val="en-US"/>
-        </w:rPr>
-        <w:t>Landlordcards</w:t>
-      </w:r>
-      <w:proofErr w:type="spellEnd"/>
-      <w:r>
-        <w:rPr>
-          <w:lang w:val="en-US"/>
-        </w:rPr>
-        <w:t xml:space="preserve"> – a collection of cards that are supposed to be handed to the landlord player.</w:t>
-      </w:r>
-    </w:p>
-    <w:p>
-      <w:pPr>
-        <w:pStyle w:val="ListParagraph"/>
+      <w:r>
+        <w:rPr>
+          <w:lang w:val="en-US"/>
+        </w:rPr>
+        <w:t>Landlordcards – a collection of cards that are supposed to be handed to the landlord player.</w:t>
+      </w:r>
+    </w:p>
+    <w:p>
+      <w:pPr>
+        <w:pStyle w:val="af0"/>
         <w:numPr>
           <w:ilvl w:val="0"/>
           <w:numId w:val="3"/>
@@ -2163,7 +2127,7 @@
     </w:p>
     <w:p>
       <w:pPr>
-        <w:pStyle w:val="ListParagraph"/>
+        <w:pStyle w:val="af0"/>
         <w:numPr>
           <w:ilvl w:val="0"/>
           <w:numId w:val="3"/>
@@ -2172,24 +2136,22 @@
           <w:lang w:val="en-US"/>
         </w:rPr>
       </w:pPr>
-      <w:proofErr w:type="spellStart"/>
-      <w:r>
-        <w:rPr>
-          <w:lang w:val="en-US"/>
-        </w:rPr>
-        <w:t>TempDizhu</w:t>
-      </w:r>
-      <w:proofErr w:type="spellEnd"/>
-      <w:r>
-        <w:rPr>
-          <w:lang w:val="en-US"/>
-        </w:rPr>
-        <w:t xml:space="preserve"> – </w:t>
-      </w:r>
-    </w:p>
-    <w:p>
-      <w:pPr>
-        <w:pStyle w:val="ListParagraph"/>
+      <w:r>
+        <w:rPr>
+          <w:lang w:val="en-US"/>
+        </w:rPr>
+        <w:t xml:space="preserve">TempDizhu – </w:t>
+      </w:r>
+      <w:r>
+        <w:rPr>
+          <w:lang w:val="en-US" w:eastAsia="zh-CN"/>
+        </w:rPr>
+        <w:t>auxiliary variable for determining the landlord.</w:t>
+      </w:r>
+    </w:p>
+    <w:p>
+      <w:pPr>
+        <w:pStyle w:val="af0"/>
         <w:numPr>
           <w:ilvl w:val="0"/>
           <w:numId w:val="3"/>
@@ -2198,24 +2160,22 @@
           <w:lang w:val="en-US"/>
         </w:rPr>
       </w:pPr>
-      <w:proofErr w:type="spellStart"/>
-      <w:r>
-        <w:rPr>
-          <w:lang w:val="en-US"/>
-        </w:rPr>
-        <w:t>CallDizhuOrNot</w:t>
-      </w:r>
-      <w:proofErr w:type="spellEnd"/>
-      <w:r>
-        <w:rPr>
-          <w:lang w:val="en-US"/>
-        </w:rPr>
-        <w:t xml:space="preserve"> – </w:t>
-      </w:r>
-    </w:p>
-    <w:p>
-      <w:pPr>
-        <w:pStyle w:val="ListParagraph"/>
+      <w:r>
+        <w:rPr>
+          <w:lang w:val="en-US"/>
+        </w:rPr>
+        <w:t>CallDizhuOrNot –</w:t>
+      </w:r>
+      <w:r>
+        <w:rPr>
+          <w:lang w:val="en-US" w:eastAsia="zh-CN"/>
+        </w:rPr>
+        <w:t>auxiliary variable for determining the landlord.</w:t>
+      </w:r>
+    </w:p>
+    <w:p>
+      <w:pPr>
+        <w:pStyle w:val="af0"/>
         <w:numPr>
           <w:ilvl w:val="0"/>
           <w:numId w:val="3"/>
@@ -2233,7 +2193,7 @@
     </w:p>
     <w:p>
       <w:pPr>
-        <w:pStyle w:val="ListParagraph"/>
+        <w:pStyle w:val="af0"/>
         <w:numPr>
           <w:ilvl w:val="0"/>
           <w:numId w:val="3"/>
@@ -2242,21 +2202,11 @@
           <w:lang w:val="en-US"/>
         </w:rPr>
       </w:pPr>
-      <w:proofErr w:type="spellStart"/>
-      <w:proofErr w:type="gramStart"/>
-      <w:r>
-        <w:rPr>
-          <w:lang w:val="en-US"/>
-        </w:rPr>
-        <w:t>setCancelPlayerReady</w:t>
-      </w:r>
-      <w:proofErr w:type="spellEnd"/>
-      <w:proofErr w:type="gramEnd"/>
-      <w:r>
-        <w:rPr>
-          <w:lang w:val="en-US"/>
-        </w:rPr>
-        <w:t xml:space="preserve"> – a delegate to check whether</w:t>
+      <w:r>
+        <w:rPr>
+          <w:lang w:val="en-US"/>
+        </w:rPr>
+        <w:t>setCancelPlayerReady – a delegate to check whether</w:t>
       </w:r>
       <w:r>
         <w:rPr>
@@ -2267,7 +2217,7 @@
     </w:p>
     <w:p>
       <w:pPr>
-        <w:pStyle w:val="ListParagraph"/>
+        <w:pStyle w:val="af0"/>
         <w:numPr>
           <w:ilvl w:val="0"/>
           <w:numId w:val="3"/>
@@ -2276,16 +2226,18 @@
           <w:lang w:val="en-US"/>
         </w:rPr>
       </w:pPr>
-      <w:proofErr w:type="spellStart"/>
-      <w:proofErr w:type="gramStart"/>
-      <w:r>
-        <w:rPr>
-          <w:lang w:val="en-US"/>
-        </w:rPr>
-        <w:t>playerJoinLeaveRoom</w:t>
-      </w:r>
-      <w:proofErr w:type="spellEnd"/>
-      <w:proofErr w:type="gramEnd"/>
+      <w:r>
+        <w:rPr>
+          <w:lang w:val="en-US"/>
+        </w:rPr>
+        <w:t xml:space="preserve">playerJoinLeaveRoom </w:t>
+      </w:r>
+      <w:r>
+        <w:rPr>
+          <w:lang w:val="en-US"/>
+        </w:rPr>
+        <w:t>–</w:t>
+      </w:r>
       <w:r>
         <w:rPr>
           <w:lang w:val="en-US"/>
@@ -2296,18 +2248,6 @@
         <w:rPr>
           <w:lang w:val="en-US"/>
         </w:rPr>
-        <w:t>–</w:t>
-      </w:r>
-      <w:r>
-        <w:rPr>
-          <w:lang w:val="en-US"/>
-        </w:rPr>
-        <w:t xml:space="preserve"> </w:t>
-      </w:r>
-      <w:r>
-        <w:rPr>
-          <w:lang w:val="en-US"/>
-        </w:rPr>
         <w:t xml:space="preserve">a delegate that </w:t>
       </w:r>
       <w:r>
@@ -2319,7 +2259,7 @@
     </w:p>
     <w:p>
       <w:pPr>
-        <w:pStyle w:val="ListParagraph"/>
+        <w:pStyle w:val="af0"/>
         <w:numPr>
           <w:ilvl w:val="0"/>
           <w:numId w:val="3"/>
@@ -2328,24 +2268,16 @@
           <w:lang w:val="en-US"/>
         </w:rPr>
       </w:pPr>
-      <w:proofErr w:type="spellStart"/>
-      <w:r>
-        <w:rPr>
-          <w:lang w:val="en-US"/>
-        </w:rPr>
-        <w:t>Determinelandlord</w:t>
-      </w:r>
-      <w:proofErr w:type="spellEnd"/>
-      <w:r>
-        <w:rPr>
-          <w:lang w:val="en-US"/>
-        </w:rPr>
-        <w:t xml:space="preserve"> – a delegate that determines the landlord for the round of the game.</w:t>
-      </w:r>
-    </w:p>
-    <w:p>
-      <w:pPr>
-        <w:pStyle w:val="ListParagraph"/>
+      <w:r>
+        <w:rPr>
+          <w:lang w:val="en-US"/>
+        </w:rPr>
+        <w:t>Determinelandlord – a delegate that determines the landlord for the round of the game.</w:t>
+      </w:r>
+    </w:p>
+    <w:p>
+      <w:pPr>
+        <w:pStyle w:val="af0"/>
         <w:numPr>
           <w:ilvl w:val="0"/>
           <w:numId w:val="3"/>
@@ -2354,24 +2286,16 @@
           <w:lang w:val="en-US"/>
         </w:rPr>
       </w:pPr>
-      <w:proofErr w:type="spellStart"/>
-      <w:r>
-        <w:rPr>
-          <w:lang w:val="en-US"/>
-        </w:rPr>
-        <w:t>UpdateLandlordCard</w:t>
-      </w:r>
-      <w:proofErr w:type="spellEnd"/>
-      <w:r>
-        <w:rPr>
-          <w:lang w:val="en-US"/>
-        </w:rPr>
-        <w:t xml:space="preserve"> – updates the landlord’s hand.</w:t>
-      </w:r>
-    </w:p>
-    <w:p>
-      <w:pPr>
-        <w:pStyle w:val="ListParagraph"/>
+      <w:r>
+        <w:rPr>
+          <w:lang w:val="en-US"/>
+        </w:rPr>
+        <w:t>UpdateLandlordCard – updates the landlord’s hand.</w:t>
+      </w:r>
+    </w:p>
+    <w:p>
+      <w:pPr>
+        <w:pStyle w:val="af0"/>
         <w:numPr>
           <w:ilvl w:val="0"/>
           <w:numId w:val="3"/>
@@ -2383,7 +2307,7 @@
     </w:p>
     <w:p>
       <w:pPr>
-        <w:pStyle w:val="Heading3"/>
+        <w:pStyle w:val="3"/>
         <w:rPr>
           <w:lang w:val="en-US"/>
         </w:rPr>
@@ -2412,7 +2336,7 @@
     </w:p>
     <w:p>
       <w:pPr>
-        <w:pStyle w:val="ListParagraph"/>
+        <w:pStyle w:val="af0"/>
         <w:numPr>
           <w:ilvl w:val="0"/>
           <w:numId w:val="4"/>
@@ -2430,7 +2354,7 @@
     </w:p>
     <w:p>
       <w:pPr>
-        <w:pStyle w:val="ListParagraph"/>
+        <w:pStyle w:val="af0"/>
         <w:numPr>
           <w:ilvl w:val="0"/>
           <w:numId w:val="4"/>
@@ -2448,7 +2372,7 @@
     </w:p>
     <w:p>
       <w:pPr>
-        <w:pStyle w:val="ListParagraph"/>
+        <w:pStyle w:val="af0"/>
         <w:numPr>
           <w:ilvl w:val="0"/>
           <w:numId w:val="4"/>
@@ -2457,24 +2381,16 @@
           <w:lang w:val="en-US"/>
         </w:rPr>
       </w:pPr>
-      <w:proofErr w:type="spellStart"/>
-      <w:r>
-        <w:rPr>
-          <w:lang w:val="en-US"/>
-        </w:rPr>
-        <w:t>LastCards</w:t>
-      </w:r>
-      <w:proofErr w:type="spellEnd"/>
-      <w:r>
-        <w:rPr>
-          <w:lang w:val="en-US"/>
-        </w:rPr>
-        <w:t xml:space="preserve"> – the last played hand by the player.</w:t>
-      </w:r>
-    </w:p>
-    <w:p>
-      <w:pPr>
-        <w:pStyle w:val="ListParagraph"/>
+      <w:r>
+        <w:rPr>
+          <w:lang w:val="en-US"/>
+        </w:rPr>
+        <w:t>LastCards – the last played hand by the player.</w:t>
+      </w:r>
+    </w:p>
+    <w:p>
+      <w:pPr>
+        <w:pStyle w:val="af0"/>
         <w:numPr>
           <w:ilvl w:val="0"/>
           <w:numId w:val="4"/>
@@ -2492,7 +2408,7 @@
     </w:p>
     <w:p>
       <w:pPr>
-        <w:pStyle w:val="ListParagraph"/>
+        <w:pStyle w:val="af0"/>
         <w:numPr>
           <w:ilvl w:val="0"/>
           <w:numId w:val="4"/>
@@ -2511,7 +2427,7 @@
     </w:p>
     <w:p>
       <w:pPr>
-        <w:pStyle w:val="ListParagraph"/>
+        <w:pStyle w:val="af0"/>
         <w:numPr>
           <w:ilvl w:val="0"/>
           <w:numId w:val="4"/>
@@ -2520,30 +2436,39 @@
           <w:lang w:val="en-US"/>
         </w:rPr>
       </w:pPr>
-      <w:proofErr w:type="spellStart"/>
-      <w:r>
-        <w:rPr>
-          <w:lang w:val="en-US"/>
-        </w:rPr>
-        <w:t>isFreeGiver</w:t>
-      </w:r>
-      <w:proofErr w:type="spellEnd"/>
-      <w:r>
-        <w:rPr>
-          <w:lang w:val="en-US"/>
-        </w:rPr>
-        <w:t xml:space="preserve"> - </w:t>
-      </w:r>
-    </w:p>
-    <w:p>
-      <w:pPr>
-        <w:pStyle w:val="Heading3"/>
+      <w:r>
+        <w:rPr>
+          <w:lang w:val="en-US"/>
+        </w:rPr>
+        <w:t xml:space="preserve">isFreeGiver </w:t>
+      </w:r>
+      <w:r>
+        <w:rPr>
+          <w:lang w:val="en-US"/>
+        </w:rPr>
+        <w:t>–</w:t>
+      </w:r>
+      <w:r>
+        <w:rPr>
+          <w:lang w:val="en-US"/>
+        </w:rPr>
+        <w:t xml:space="preserve"> </w:t>
+      </w:r>
+      <w:r>
+        <w:rPr>
+          <w:lang w:val="en-US"/>
+        </w:rPr>
+        <w:t>whether this player is free to give any cards, which means his last given cards combination cannot be beaten by other players.</w:t>
+      </w:r>
+    </w:p>
+    <w:p>
+      <w:pPr>
+        <w:pStyle w:val="3"/>
         <w:rPr>
           <w:lang w:val="en-US"/>
         </w:rPr>
       </w:pPr>
       <w:bookmarkStart w:id="7" w:name="_Toc466829713"/>
-      <w:proofErr w:type="spellStart"/>
       <w:r>
         <w:rPr>
           <w:lang w:val="en-US"/>
@@ -2551,7 +2476,6 @@
         <w:t>ValidCombination</w:t>
       </w:r>
       <w:bookmarkEnd w:id="7"/>
-      <w:proofErr w:type="spellEnd"/>
     </w:p>
     <w:p>
       <w:pPr>
@@ -2571,1343 +2495,1376 @@
         </w:rPr>
         <w:t>are just Boolean functions that check whether the hand is one of the specified possible combinations.</w:t>
       </w:r>
-      <w:bookmarkStart w:id="8" w:name="_GoBack"/>
+    </w:p>
+    <w:p>
+      <w:pPr>
+        <w:pStyle w:val="3"/>
+        <w:rPr>
+          <w:lang w:val="en-US"/>
+        </w:rPr>
+      </w:pPr>
+      <w:bookmarkStart w:id="8" w:name="_Toc466829714"/>
+      <w:r>
+        <w:rPr>
+          <w:lang w:val="en-US"/>
+        </w:rPr>
+        <w:t>ValidComparison</w:t>
+      </w:r>
       <w:bookmarkEnd w:id="8"/>
     </w:p>
     <w:p>
       <w:pPr>
-        <w:pStyle w:val="Heading3"/>
-        <w:rPr>
-          <w:lang w:val="en-US"/>
-        </w:rPr>
-      </w:pPr>
-      <w:bookmarkStart w:id="9" w:name="_Toc466829714"/>
-      <w:proofErr w:type="spellStart"/>
-      <w:r>
-        <w:rPr>
-          <w:lang w:val="en-US"/>
-        </w:rPr>
-        <w:t>ValidComparison</w:t>
+        <w:pStyle w:val="3"/>
+        <w:rPr>
+          <w:lang w:val="en-US"/>
+        </w:rPr>
+      </w:pPr>
+      <w:bookmarkStart w:id="9" w:name="_Toc466829715"/>
+      <w:r>
+        <w:rPr>
+          <w:lang w:val="en-US"/>
+        </w:rPr>
+        <w:t>DBHelper</w:t>
       </w:r>
       <w:bookmarkEnd w:id="9"/>
-      <w:proofErr w:type="spellEnd"/>
-    </w:p>
-    <w:p>
-      <w:pPr>
-        <w:pStyle w:val="Heading3"/>
-        <w:rPr>
-          <w:lang w:val="en-US"/>
-        </w:rPr>
-      </w:pPr>
-      <w:bookmarkStart w:id="10" w:name="_Toc466829715"/>
-      <w:proofErr w:type="spellStart"/>
-      <w:r>
-        <w:rPr>
-          <w:lang w:val="en-US"/>
-        </w:rPr>
-        <w:t>DBHelper</w:t>
+    </w:p>
+    <w:p>
+      <w:pPr>
+        <w:rPr>
+          <w:lang w:val="en-US"/>
+        </w:rPr>
+      </w:pPr>
+      <w:r>
+        <w:rPr>
+          <w:lang w:val="en-US"/>
+        </w:rPr>
+        <w:t>This class is purely devoted to connecting the server side to the database and communicate with it.</w:t>
+      </w:r>
+    </w:p>
+    <w:p>
+      <w:pPr>
+        <w:pStyle w:val="af0"/>
+        <w:numPr>
+          <w:ilvl w:val="0"/>
+          <w:numId w:val="6"/>
+        </w:numPr>
+        <w:rPr>
+          <w:lang w:val="en-US"/>
+        </w:rPr>
+      </w:pPr>
+      <w:r>
+        <w:rPr>
+          <w:lang w:val="en-US"/>
+        </w:rPr>
+        <w:t>Register – adds a new account to the database based on user input.</w:t>
+      </w:r>
+    </w:p>
+    <w:p>
+      <w:pPr>
+        <w:pStyle w:val="af0"/>
+        <w:numPr>
+          <w:ilvl w:val="0"/>
+          <w:numId w:val="6"/>
+        </w:numPr>
+        <w:rPr>
+          <w:lang w:val="en-US"/>
+        </w:rPr>
+      </w:pPr>
+      <w:r>
+        <w:rPr>
+          <w:lang w:val="en-US"/>
+        </w:rPr>
+        <w:t>Validate – checks login information for the user.</w:t>
+      </w:r>
+    </w:p>
+    <w:p>
+      <w:pPr>
+        <w:pStyle w:val="af0"/>
+        <w:numPr>
+          <w:ilvl w:val="0"/>
+          <w:numId w:val="6"/>
+        </w:numPr>
+        <w:rPr>
+          <w:lang w:val="en-US"/>
+        </w:rPr>
+      </w:pPr>
+      <w:r>
+        <w:rPr>
+          <w:lang w:val="en-US"/>
+        </w:rPr>
+        <w:t>Quit – changes user login status when he leaves.</w:t>
+      </w:r>
+    </w:p>
+    <w:p>
+      <w:pPr>
+        <w:pStyle w:val="3"/>
+        <w:rPr>
+          <w:lang w:val="en-US"/>
+        </w:rPr>
+      </w:pPr>
+      <w:bookmarkStart w:id="10" w:name="_Toc466829716"/>
+      <w:r>
+        <w:rPr>
+          <w:lang w:val="en-US"/>
+        </w:rPr>
+        <w:t>CDoudizhuService</w:t>
       </w:r>
       <w:bookmarkEnd w:id="10"/>
-      <w:proofErr w:type="spellEnd"/>
-    </w:p>
-    <w:p>
-      <w:pPr>
-        <w:rPr>
-          <w:lang w:val="en-US"/>
-        </w:rPr>
-      </w:pPr>
-      <w:r>
-        <w:rPr>
-          <w:lang w:val="en-US"/>
-        </w:rPr>
-        <w:t>This class is purely devoted to connecting the server side to the database and communicate with it.</w:t>
-      </w:r>
-    </w:p>
-    <w:p>
-      <w:pPr>
-        <w:pStyle w:val="ListParagraph"/>
-        <w:numPr>
-          <w:ilvl w:val="0"/>
-          <w:numId w:val="6"/>
-        </w:numPr>
-        <w:rPr>
-          <w:lang w:val="en-US"/>
-        </w:rPr>
-      </w:pPr>
-      <w:r>
-        <w:rPr>
-          <w:lang w:val="en-US"/>
-        </w:rPr>
-        <w:t>Register – adds a new account to the database based on user input.</w:t>
-      </w:r>
-    </w:p>
-    <w:p>
-      <w:pPr>
-        <w:pStyle w:val="ListParagraph"/>
-        <w:numPr>
-          <w:ilvl w:val="0"/>
-          <w:numId w:val="6"/>
-        </w:numPr>
-        <w:rPr>
-          <w:lang w:val="en-US"/>
-        </w:rPr>
-      </w:pPr>
-      <w:r>
-        <w:rPr>
-          <w:lang w:val="en-US"/>
-        </w:rPr>
-        <w:t>Validate – checks login information for the user.</w:t>
-      </w:r>
-    </w:p>
-    <w:p>
-      <w:pPr>
-        <w:pStyle w:val="ListParagraph"/>
-        <w:numPr>
-          <w:ilvl w:val="0"/>
-          <w:numId w:val="6"/>
-        </w:numPr>
-        <w:rPr>
-          <w:lang w:val="en-US"/>
-        </w:rPr>
-      </w:pPr>
-      <w:r>
-        <w:rPr>
-          <w:lang w:val="en-US"/>
-        </w:rPr>
-        <w:t>Quit – changes user login status when he leaves.</w:t>
-      </w:r>
-    </w:p>
-    <w:p>
-      <w:pPr>
-        <w:pStyle w:val="Heading3"/>
-        <w:rPr>
-          <w:lang w:val="en-US"/>
-        </w:rPr>
-      </w:pPr>
-      <w:bookmarkStart w:id="11" w:name="_Toc466829716"/>
-      <w:proofErr w:type="spellStart"/>
-      <w:r>
-        <w:rPr>
-          <w:lang w:val="en-US"/>
-        </w:rPr>
-        <w:t>CDoudizhuService</w:t>
+    </w:p>
+    <w:p>
+      <w:pPr>
+        <w:rPr>
+          <w:lang w:val="en-US"/>
+        </w:rPr>
+      </w:pPr>
+      <w:r>
+        <w:rPr>
+          <w:lang w:val="en-US"/>
+        </w:rPr>
+        <w:t>The Service is the core of the server side as it implements all the functionalities inside the following interfaces:</w:t>
+      </w:r>
+    </w:p>
+    <w:p>
+      <w:pPr>
+        <w:pStyle w:val="af0"/>
+        <w:numPr>
+          <w:ilvl w:val="0"/>
+          <w:numId w:val="7"/>
+        </w:numPr>
+        <w:rPr>
+          <w:lang w:val="en-US"/>
+        </w:rPr>
+      </w:pPr>
+      <w:r>
+        <w:rPr>
+          <w:lang w:val="en-US"/>
+        </w:rPr>
+        <w:t>IDoudizhuService</w:t>
+      </w:r>
+      <w:r>
+        <w:rPr>
+          <w:lang w:val="en-US"/>
+        </w:rPr>
+        <w:t xml:space="preserve"> – responsible for main functionalities.</w:t>
+      </w:r>
+    </w:p>
+    <w:p>
+      <w:pPr>
+        <w:pStyle w:val="af0"/>
+        <w:numPr>
+          <w:ilvl w:val="0"/>
+          <w:numId w:val="7"/>
+        </w:numPr>
+        <w:rPr>
+          <w:lang w:val="en-US"/>
+        </w:rPr>
+      </w:pPr>
+      <w:r>
+        <w:rPr>
+          <w:lang w:val="en-US"/>
+        </w:rPr>
+        <w:t>ILoadLobby</w:t>
+      </w:r>
+      <w:r>
+        <w:rPr>
+          <w:lang w:val="en-US"/>
+        </w:rPr>
+        <w:t xml:space="preserve"> </w:t>
+      </w:r>
+      <w:r>
+        <w:rPr>
+          <w:lang w:val="en-US"/>
+        </w:rPr>
+        <w:t>–</w:t>
+      </w:r>
+      <w:r>
+        <w:rPr>
+          <w:lang w:val="en-US"/>
+        </w:rPr>
+        <w:t xml:space="preserve"> </w:t>
+      </w:r>
+      <w:r>
+        <w:rPr>
+          <w:lang w:val="en-US"/>
+        </w:rPr>
+        <w:t xml:space="preserve">Load all the players in the lobby, including their usernames and </w:t>
+      </w:r>
+      <w:r>
+        <w:rPr>
+          <w:lang w:val="en-US"/>
+        </w:rPr>
+        <w:t>status (</w:t>
+      </w:r>
+      <w:r>
+        <w:rPr>
+          <w:lang w:val="en-US"/>
+        </w:rPr>
+        <w:t>ready or not).</w:t>
+      </w:r>
+    </w:p>
+    <w:p>
+      <w:pPr>
+        <w:pStyle w:val="af0"/>
+        <w:numPr>
+          <w:ilvl w:val="0"/>
+          <w:numId w:val="7"/>
+        </w:numPr>
+        <w:rPr>
+          <w:lang w:val="en-US"/>
+        </w:rPr>
+      </w:pPr>
+      <w:r>
+        <w:rPr>
+          <w:lang w:val="en-US"/>
+        </w:rPr>
+        <w:t>ISetCancelPlayerReady</w:t>
+      </w:r>
+      <w:r>
+        <w:rPr>
+          <w:lang w:val="en-US"/>
+        </w:rPr>
+        <w:t xml:space="preserve"> – subscribe and unsubscribe methods for player ready functionality.</w:t>
+      </w:r>
+    </w:p>
+    <w:p>
+      <w:pPr>
+        <w:pStyle w:val="af0"/>
+        <w:numPr>
+          <w:ilvl w:val="0"/>
+          <w:numId w:val="7"/>
+        </w:numPr>
+        <w:rPr>
+          <w:lang w:val="en-US"/>
+        </w:rPr>
+      </w:pPr>
+      <w:r>
+        <w:rPr>
+          <w:lang w:val="en-US"/>
+        </w:rPr>
+        <w:t>IPlayerJoinLeaveRoom</w:t>
+      </w:r>
+      <w:r>
+        <w:rPr>
+          <w:lang w:val="en-US"/>
+        </w:rPr>
+        <w:t xml:space="preserve"> – subscribe and unsubscribe methods for joining and leaving of players.</w:t>
+      </w:r>
+    </w:p>
+    <w:p>
+      <w:pPr>
+        <w:pStyle w:val="af0"/>
+        <w:numPr>
+          <w:ilvl w:val="0"/>
+          <w:numId w:val="7"/>
+        </w:numPr>
+        <w:rPr>
+          <w:lang w:val="en-US"/>
+        </w:rPr>
+      </w:pPr>
+      <w:r>
+        <w:rPr>
+          <w:lang w:val="en-US"/>
+        </w:rPr>
+        <w:t>IStartGame</w:t>
+      </w:r>
+      <w:r>
+        <w:rPr>
+          <w:lang w:val="en-US"/>
+        </w:rPr>
+        <w:t xml:space="preserve"> – subscribe and unsubscribe methods for the game room.</w:t>
+      </w:r>
+    </w:p>
+    <w:p>
+      <w:pPr>
+        <w:pStyle w:val="af0"/>
+        <w:numPr>
+          <w:ilvl w:val="0"/>
+          <w:numId w:val="7"/>
+        </w:numPr>
+        <w:rPr>
+          <w:lang w:val="en-US"/>
+        </w:rPr>
+      </w:pPr>
+      <w:r>
+        <w:rPr>
+          <w:lang w:val="en-US"/>
+        </w:rPr>
+        <w:t>IDetermineLandlord</w:t>
+      </w:r>
+      <w:r>
+        <w:rPr>
+          <w:lang w:val="en-US"/>
+        </w:rPr>
+        <w:t xml:space="preserve"> – subscribe and unsubscribe methods for determining the landlord.</w:t>
+      </w:r>
+    </w:p>
+    <w:p>
+      <w:pPr>
+        <w:pStyle w:val="af0"/>
+        <w:numPr>
+          <w:ilvl w:val="0"/>
+          <w:numId w:val="7"/>
+        </w:numPr>
+        <w:rPr>
+          <w:lang w:val="en-US"/>
+        </w:rPr>
+      </w:pPr>
+      <w:r>
+        <w:rPr>
+          <w:lang w:val="en-US"/>
+        </w:rPr>
+        <w:t>IUpdateGame</w:t>
+      </w:r>
+      <w:r>
+        <w:rPr>
+          <w:lang w:val="en-US"/>
+        </w:rPr>
+        <w:t xml:space="preserve"> </w:t>
+      </w:r>
+      <w:r>
+        <w:rPr>
+          <w:lang w:val="en-US"/>
+        </w:rPr>
+        <w:t>–</w:t>
+      </w:r>
+      <w:r>
+        <w:rPr>
+          <w:lang w:val="en-US"/>
+        </w:rPr>
+        <w:t xml:space="preserve"> </w:t>
+      </w:r>
+      <w:r>
+        <w:rPr>
+          <w:lang w:val="en-US"/>
+        </w:rPr>
+        <w:t>update the current game, this will be called after some player gives cards.</w:t>
+      </w:r>
+    </w:p>
+    <w:p>
+      <w:pPr>
+        <w:pStyle w:val="af0"/>
+        <w:numPr>
+          <w:ilvl w:val="0"/>
+          <w:numId w:val="7"/>
+        </w:numPr>
+        <w:rPr>
+          <w:lang w:val="en-US"/>
+        </w:rPr>
+      </w:pPr>
+      <w:r>
+        <w:rPr>
+          <w:lang w:val="en-US"/>
+        </w:rPr>
+        <w:t>ITimeCounterDown</w:t>
+      </w:r>
+      <w:r>
+        <w:rPr>
+          <w:lang w:val="en-US"/>
+        </w:rPr>
+        <w:t xml:space="preserve"> – timer for calling landlord or giving cards. If a player fails to call landlord or give cards, he/she will be automatically passed.</w:t>
+      </w:r>
+    </w:p>
+    <w:p>
+      <w:pPr>
+        <w:pStyle w:val="af0"/>
+        <w:numPr>
+          <w:ilvl w:val="0"/>
+          <w:numId w:val="7"/>
+        </w:numPr>
+        <w:rPr>
+          <w:lang w:val="en-US"/>
+        </w:rPr>
+      </w:pPr>
+      <w:r>
+        <w:rPr>
+          <w:lang w:val="en-US"/>
+        </w:rPr>
+        <w:t>IGameOver</w:t>
+      </w:r>
+      <w:r>
+        <w:rPr>
+          <w:lang w:val="en-US"/>
+        </w:rPr>
+        <w:t xml:space="preserve"> – update game information. This will be called when a game is finished and will give the results to clients.</w:t>
+      </w:r>
+    </w:p>
+    <w:p>
+      <w:pPr>
+        <w:pStyle w:val="af0"/>
+        <w:numPr>
+          <w:ilvl w:val="0"/>
+          <w:numId w:val="7"/>
+        </w:numPr>
+        <w:rPr>
+          <w:lang w:val="en-US"/>
+        </w:rPr>
+      </w:pPr>
+      <w:r>
+        <w:rPr>
+          <w:lang w:val="en-US"/>
+        </w:rPr>
+        <w:t>IUpdateLandlordCard</w:t>
+      </w:r>
+      <w:r>
+        <w:rPr>
+          <w:lang w:val="en-US"/>
+        </w:rPr>
+        <w:t xml:space="preserve"> – update the landlords’ cards. When landlord is decided, he/she will gets 3 extra cards, this function is used to insert that three cards to the landlords’ hand cards. </w:t>
+      </w:r>
+    </w:p>
+    <w:p>
+      <w:pPr>
+        <w:pStyle w:val="af0"/>
+        <w:numPr>
+          <w:ilvl w:val="0"/>
+          <w:numId w:val="7"/>
+        </w:numPr>
+        <w:rPr>
+          <w:lang w:val="en-US"/>
+        </w:rPr>
+      </w:pPr>
+      <w:r>
+        <w:rPr>
+          <w:lang w:val="en-US"/>
+        </w:rPr>
+        <w:t>IUpdateChatter</w:t>
+      </w:r>
+      <w:r>
+        <w:rPr>
+          <w:lang w:val="en-US"/>
+        </w:rPr>
+        <w:t xml:space="preserve"> – for the chatting function.</w:t>
+      </w:r>
+      <w:r>
+        <w:rPr>
+          <w:lang w:val="en-US"/>
+        </w:rPr>
+        <w:t xml:space="preserve"> Update </w:t>
+      </w:r>
+      <w:r>
+        <w:rPr>
+          <w:lang w:val="en-US"/>
+        </w:rPr>
+        <w:t>the chatting message.</w:t>
+      </w:r>
+    </w:p>
+    <w:p>
+      <w:pPr>
+        <w:pStyle w:val="3"/>
+        <w:rPr>
+          <w:lang w:val="en-US"/>
+        </w:rPr>
+      </w:pPr>
+      <w:bookmarkStart w:id="11" w:name="_Toc466829717"/>
+      <w:r>
+        <w:rPr>
+          <w:lang w:val="en-US"/>
+        </w:rPr>
+        <w:t>IDoudizhuService</w:t>
       </w:r>
       <w:bookmarkEnd w:id="11"/>
-      <w:proofErr w:type="spellEnd"/>
-    </w:p>
-    <w:p>
-      <w:pPr>
-        <w:rPr>
-          <w:lang w:val="en-US"/>
-        </w:rPr>
-      </w:pPr>
-      <w:r>
-        <w:rPr>
-          <w:lang w:val="en-US"/>
-        </w:rPr>
-        <w:t>The Service is the core of the server side as it implements all the functionalities inside the following interfaces:</w:t>
-      </w:r>
-    </w:p>
-    <w:p>
-      <w:pPr>
-        <w:pStyle w:val="ListParagraph"/>
-        <w:numPr>
-          <w:ilvl w:val="0"/>
-          <w:numId w:val="7"/>
-        </w:numPr>
-        <w:rPr>
-          <w:lang w:val="en-US"/>
-        </w:rPr>
-      </w:pPr>
-      <w:proofErr w:type="spellStart"/>
-      <w:r>
-        <w:rPr>
-          <w:lang w:val="en-US"/>
-        </w:rPr>
-        <w:t>IDoudizhuService</w:t>
-      </w:r>
-      <w:proofErr w:type="spellEnd"/>
-      <w:r>
-        <w:rPr>
-          <w:lang w:val="en-US"/>
-        </w:rPr>
-        <w:t xml:space="preserve"> – responsible for main functionalities.</w:t>
-      </w:r>
-    </w:p>
-    <w:p>
-      <w:pPr>
-        <w:pStyle w:val="ListParagraph"/>
-        <w:numPr>
-          <w:ilvl w:val="0"/>
-          <w:numId w:val="7"/>
-        </w:numPr>
-        <w:rPr>
-          <w:lang w:val="en-US"/>
-        </w:rPr>
-      </w:pPr>
-      <w:proofErr w:type="spellStart"/>
-      <w:r>
-        <w:rPr>
-          <w:lang w:val="en-US"/>
-        </w:rPr>
-        <w:t>ILoadLobby</w:t>
-      </w:r>
-      <w:proofErr w:type="spellEnd"/>
-      <w:r>
-        <w:rPr>
-          <w:lang w:val="en-US"/>
-        </w:rPr>
-        <w:t xml:space="preserve"> - </w:t>
-      </w:r>
-    </w:p>
-    <w:p>
-      <w:pPr>
-        <w:pStyle w:val="ListParagraph"/>
-        <w:numPr>
-          <w:ilvl w:val="0"/>
-          <w:numId w:val="7"/>
-        </w:numPr>
-        <w:rPr>
-          <w:lang w:val="en-US"/>
-        </w:rPr>
-      </w:pPr>
-      <w:proofErr w:type="spellStart"/>
+    </w:p>
+    <w:p>
+      <w:pPr>
+        <w:rPr>
+          <w:lang w:val="en-US"/>
+        </w:rPr>
+      </w:pPr>
+      <w:r>
+        <w:rPr>
+          <w:lang w:val="en-US"/>
+        </w:rPr>
+        <w:t>The most important interface that takes care of the basic operations of the game.</w:t>
+      </w:r>
+    </w:p>
+    <w:p>
+      <w:pPr>
+        <w:pStyle w:val="af0"/>
+        <w:numPr>
+          <w:ilvl w:val="0"/>
+          <w:numId w:val="8"/>
+        </w:numPr>
+        <w:rPr>
+          <w:lang w:val="en-US"/>
+        </w:rPr>
+      </w:pPr>
+      <w:r>
+        <w:rPr>
+          <w:lang w:val="en-US"/>
+        </w:rPr>
+        <w:t>Login – logins the user with an existing account.</w:t>
+      </w:r>
+    </w:p>
+    <w:p>
+      <w:pPr>
+        <w:pStyle w:val="af0"/>
+        <w:numPr>
+          <w:ilvl w:val="0"/>
+          <w:numId w:val="8"/>
+        </w:numPr>
+        <w:rPr>
+          <w:lang w:val="en-US"/>
+        </w:rPr>
+      </w:pPr>
+      <w:r>
+        <w:rPr>
+          <w:lang w:val="en-US"/>
+        </w:rPr>
+        <w:t>Register – creates a new account on the database.</w:t>
+      </w:r>
+    </w:p>
+    <w:p>
+      <w:pPr>
+        <w:pStyle w:val="af0"/>
+        <w:numPr>
+          <w:ilvl w:val="0"/>
+          <w:numId w:val="8"/>
+        </w:numPr>
+        <w:rPr>
+          <w:lang w:val="en-US"/>
+        </w:rPr>
+      </w:pPr>
+      <w:r>
+        <w:rPr>
+          <w:lang w:val="en-US"/>
+        </w:rPr>
+        <w:t>Logout –logs the player out of the game.</w:t>
+      </w:r>
+    </w:p>
+    <w:p>
+      <w:pPr>
+        <w:pStyle w:val="af0"/>
+        <w:numPr>
+          <w:ilvl w:val="0"/>
+          <w:numId w:val="8"/>
+        </w:numPr>
+        <w:rPr>
+          <w:lang w:val="en-US"/>
+        </w:rPr>
+      </w:pPr>
+      <w:r>
+        <w:rPr>
+          <w:lang w:val="en-US"/>
+        </w:rPr>
+        <w:t>getPlayerByUsername – gets the player by his specified username.</w:t>
+      </w:r>
+    </w:p>
+    <w:p>
+      <w:pPr>
+        <w:pStyle w:val="af0"/>
+        <w:numPr>
+          <w:ilvl w:val="0"/>
+          <w:numId w:val="8"/>
+        </w:numPr>
+        <w:rPr>
+          <w:lang w:val="en-US"/>
+        </w:rPr>
+      </w:pPr>
+      <w:r>
+        <w:rPr>
+          <w:lang w:val="en-US"/>
+        </w:rPr>
+        <w:t xml:space="preserve">GetBetNumber – </w:t>
+      </w:r>
+      <w:r>
+        <w:rPr>
+          <w:lang w:val="en-US"/>
+        </w:rPr>
+        <w:t>return the bet number of the game. (1, 2, 4, 8 …)</w:t>
+      </w:r>
+      <w:r>
+        <w:rPr>
+          <w:lang w:val="en-US"/>
+        </w:rPr>
+        <w:t>,</w:t>
+      </w:r>
+      <w:r>
+        <w:rPr>
+          <w:lang w:val="en-US"/>
+        </w:rPr>
+        <w:t xml:space="preserve"> </w:t>
+      </w:r>
+      <w:r>
+        <w:rPr>
+          <w:lang w:val="en-US"/>
+        </w:rPr>
+        <w:t>if some player win</w:t>
+      </w:r>
+      <w:r>
+        <w:rPr>
+          <w:lang w:val="en-US"/>
+        </w:rPr>
+        <w:t>s</w:t>
+      </w:r>
+      <w:r>
+        <w:rPr>
+          <w:lang w:val="en-US"/>
+        </w:rPr>
+        <w:t>, he/she will earn bet number*base score credits.</w:t>
+      </w:r>
+    </w:p>
+    <w:p>
+      <w:pPr>
+        <w:pStyle w:val="af0"/>
+        <w:numPr>
+          <w:ilvl w:val="0"/>
+          <w:numId w:val="8"/>
+        </w:numPr>
+        <w:rPr>
+          <w:lang w:val="en-US"/>
+        </w:rPr>
+      </w:pPr>
+      <w:r>
+        <w:rPr>
+          <w:lang w:val="en-US"/>
+        </w:rPr>
+        <w:t xml:space="preserve">GetBaseScore – </w:t>
+      </w:r>
+      <w:r>
+        <w:rPr>
+          <w:lang w:val="en-US"/>
+        </w:rPr>
+        <w:t>return the base score of the game. (100, 200, 300 …)</w:t>
+      </w:r>
+      <w:r>
+        <w:rPr>
+          <w:lang w:val="en-US"/>
+        </w:rPr>
+        <w:t>,</w:t>
+      </w:r>
+      <w:r>
+        <w:rPr>
+          <w:lang w:val="en-US"/>
+        </w:rPr>
+        <w:t xml:space="preserve"> if some player wins, he/she will earn bet number*base score credits.</w:t>
+      </w:r>
+    </w:p>
+    <w:p>
+      <w:pPr>
+        <w:pStyle w:val="af0"/>
+        <w:numPr>
+          <w:ilvl w:val="0"/>
+          <w:numId w:val="8"/>
+        </w:numPr>
+        <w:rPr>
+          <w:lang w:val="en-US"/>
+        </w:rPr>
+      </w:pPr>
+      <w:r>
+        <w:rPr>
+          <w:lang w:val="en-US"/>
+        </w:rPr>
+        <w:t>CreateRoom – creates a new room inside the lobby which can be accessed by the players.</w:t>
+      </w:r>
+    </w:p>
+    <w:p>
+      <w:pPr>
+        <w:pStyle w:val="af0"/>
+        <w:numPr>
+          <w:ilvl w:val="0"/>
+          <w:numId w:val="8"/>
+        </w:numPr>
+        <w:rPr>
+          <w:lang w:val="en-US"/>
+        </w:rPr>
+      </w:pPr>
+      <w:r>
+        <w:rPr>
+          <w:lang w:val="en-US"/>
+        </w:rPr>
+        <w:t>PlayerJoinRoom – allows a player to join a specified room by its number.</w:t>
+      </w:r>
+    </w:p>
+    <w:p>
+      <w:pPr>
+        <w:pStyle w:val="af0"/>
+        <w:numPr>
+          <w:ilvl w:val="0"/>
+          <w:numId w:val="8"/>
+        </w:numPr>
+        <w:rPr>
+          <w:lang w:val="en-US"/>
+        </w:rPr>
+      </w:pPr>
+      <w:r>
+        <w:rPr>
+          <w:lang w:val="en-US"/>
+        </w:rPr>
+        <w:lastRenderedPageBreak/>
+        <w:t>PlayerLeaveRoom – allows the player to leave the room if he wishes.</w:t>
+      </w:r>
+    </w:p>
+    <w:p>
+      <w:pPr>
+        <w:pStyle w:val="af0"/>
+        <w:numPr>
+          <w:ilvl w:val="0"/>
+          <w:numId w:val="8"/>
+        </w:numPr>
+        <w:rPr>
+          <w:lang w:val="en-US"/>
+        </w:rPr>
+      </w:pPr>
+      <w:r>
+        <w:rPr>
+          <w:lang w:val="en-US"/>
+        </w:rPr>
+        <w:t>SetPlayerWait – Sets the player’s in-game status to waiting prior to the start of the game.</w:t>
+      </w:r>
+    </w:p>
+    <w:p>
+      <w:pPr>
+        <w:pStyle w:val="af0"/>
+        <w:numPr>
+          <w:ilvl w:val="0"/>
+          <w:numId w:val="8"/>
+        </w:numPr>
+        <w:rPr>
+          <w:lang w:val="en-US"/>
+        </w:rPr>
+      </w:pPr>
+      <w:r>
+        <w:rPr>
+          <w:lang w:val="en-US"/>
+        </w:rPr>
+        <w:t>SetPlayerReady – sets the player’s in-game status to ready prior to the start of the game.</w:t>
+      </w:r>
+    </w:p>
+    <w:p>
+      <w:pPr>
+        <w:pStyle w:val="af0"/>
+        <w:numPr>
+          <w:ilvl w:val="0"/>
+          <w:numId w:val="8"/>
+        </w:numPr>
+        <w:rPr>
+          <w:lang w:val="en-US"/>
+        </w:rPr>
+      </w:pPr>
+      <w:r>
+        <w:rPr>
+          <w:lang w:val="en-US"/>
+        </w:rPr>
+        <w:t>StartdetermineLandlord – determines the landlord for the current turn.</w:t>
+      </w:r>
+    </w:p>
+    <w:p>
+      <w:pPr>
+        <w:pStyle w:val="af0"/>
+        <w:numPr>
+          <w:ilvl w:val="0"/>
+          <w:numId w:val="8"/>
+        </w:numPr>
+        <w:rPr>
+          <w:lang w:val="en-US"/>
+        </w:rPr>
+      </w:pPr>
+      <w:r>
+        <w:rPr>
+          <w:lang w:val="en-US"/>
+        </w:rPr>
+        <w:t>DetermineLandLord – determines whether the player is landlord or not.</w:t>
+      </w:r>
+    </w:p>
+    <w:p>
+      <w:pPr>
+        <w:pStyle w:val="af0"/>
+        <w:numPr>
+          <w:ilvl w:val="0"/>
+          <w:numId w:val="8"/>
+        </w:numPr>
+        <w:rPr>
+          <w:lang w:val="en-US"/>
+        </w:rPr>
+      </w:pPr>
+      <w:r>
+        <w:rPr>
+          <w:lang w:val="en-US"/>
+        </w:rPr>
+        <w:t>GetLeftoverCards – returns a list of Card objects that need to be handed to the landlord after he has been determined.</w:t>
+      </w:r>
+    </w:p>
+    <w:p>
+      <w:pPr>
+        <w:pStyle w:val="af0"/>
+        <w:numPr>
+          <w:ilvl w:val="0"/>
+          <w:numId w:val="8"/>
+        </w:numPr>
+        <w:rPr>
+          <w:lang w:val="en-US"/>
+        </w:rPr>
+      </w:pPr>
+      <w:r>
+        <w:rPr>
+          <w:lang w:val="en-US"/>
+        </w:rPr>
+        <w:t>ValidateCardsCombination – validates whether the current card combination selected is a valid one.</w:t>
+      </w:r>
+    </w:p>
+    <w:p>
+      <w:pPr>
+        <w:pStyle w:val="af0"/>
+        <w:numPr>
+          <w:ilvl w:val="0"/>
+          <w:numId w:val="8"/>
+        </w:numPr>
+        <w:rPr>
+          <w:lang w:val="en-US"/>
+        </w:rPr>
+      </w:pPr>
+      <w:r>
+        <w:rPr>
+          <w:lang w:val="en-US"/>
+        </w:rPr>
+        <w:t xml:space="preserve">ValidateCardsComparison </w:t>
+      </w:r>
+      <w:r>
+        <w:rPr>
+          <w:lang w:val="en-US"/>
+        </w:rPr>
+        <w:t>– validate</w:t>
+      </w:r>
+      <w:r>
+        <w:rPr>
+          <w:lang w:val="en-US"/>
+        </w:rPr>
+        <w:t xml:space="preserve"> whether the current card combination selected is big enough to beat the current card combination of the game.</w:t>
+      </w:r>
+    </w:p>
+    <w:p>
+      <w:pPr>
+        <w:pStyle w:val="af0"/>
+        <w:numPr>
+          <w:ilvl w:val="0"/>
+          <w:numId w:val="8"/>
+        </w:numPr>
+        <w:rPr>
+          <w:lang w:val="en-US"/>
+        </w:rPr>
+      </w:pPr>
+      <w:r>
+        <w:rPr>
+          <w:lang w:val="en-US"/>
+        </w:rPr>
+        <w:t>GiveHints – the computer will give the player a hint what he could play from his hand.</w:t>
+      </w:r>
+    </w:p>
+    <w:p>
+      <w:pPr>
+        <w:pStyle w:val="af0"/>
+        <w:numPr>
+          <w:ilvl w:val="0"/>
+          <w:numId w:val="8"/>
+        </w:numPr>
+        <w:rPr>
+          <w:lang w:val="en-US"/>
+        </w:rPr>
+      </w:pPr>
+      <w:r>
+        <w:rPr>
+          <w:lang w:val="en-US"/>
+        </w:rPr>
+        <w:t>GiveCards – hands over cards to players.</w:t>
+      </w:r>
+    </w:p>
+    <w:p>
+      <w:pPr>
+        <w:pStyle w:val="af0"/>
+        <w:numPr>
+          <w:ilvl w:val="0"/>
+          <w:numId w:val="8"/>
+        </w:numPr>
+        <w:rPr>
+          <w:lang w:val="en-US"/>
+        </w:rPr>
+      </w:pPr>
+      <w:r>
+        <w:rPr>
+          <w:lang w:val="en-US"/>
+        </w:rPr>
+        <w:t>SendMessage – allows the user to send an in-game message.</w:t>
+      </w:r>
+    </w:p>
+    <w:p>
+      <w:pPr>
+        <w:pStyle w:val="af0"/>
+        <w:numPr>
+          <w:ilvl w:val="0"/>
+          <w:numId w:val="8"/>
+        </w:numPr>
+        <w:rPr>
+          <w:lang w:val="en-US"/>
+        </w:rPr>
+      </w:pPr>
+      <w:r>
+        <w:rPr>
+          <w:lang w:val="en-US"/>
+        </w:rPr>
+        <w:t>PlayerQuit – allows the player to quit the game and removes him from the list of active online players.</w:t>
+      </w:r>
+    </w:p>
+    <w:p>
+      <w:pPr>
+        <w:pStyle w:val="af0"/>
+        <w:numPr>
+          <w:ilvl w:val="0"/>
+          <w:numId w:val="8"/>
+        </w:numPr>
+        <w:rPr>
+          <w:lang w:val="en-US"/>
+        </w:rPr>
+      </w:pPr>
+      <w:r>
+        <w:rPr>
+          <w:lang w:val="en-US"/>
+        </w:rPr>
+        <w:t>InGame – determines whether a room is currently playing or not.</w:t>
+      </w:r>
+    </w:p>
+    <w:p>
+      <w:pPr>
+        <w:pStyle w:val="af0"/>
+        <w:numPr>
+          <w:ilvl w:val="0"/>
+          <w:numId w:val="8"/>
+        </w:numPr>
+        <w:rPr>
+          <w:lang w:val="en-US"/>
+        </w:rPr>
+      </w:pPr>
+      <w:r>
+        <w:rPr>
+          <w:lang w:val="en-US"/>
+        </w:rPr>
+        <w:t>LastGivenCardAudio –</w:t>
+      </w:r>
+      <w:r>
+        <w:rPr>
+          <w:lang w:val="en-US"/>
+        </w:rPr>
+        <w:t xml:space="preserve"> this will return a string, which is the sound audio’s path. When some player makes some move, the program will give proper audio, and the server will use this function to find the correct audio.</w:t>
+      </w:r>
+      <w:r>
+        <w:rPr>
+          <w:lang w:val="en-US"/>
+        </w:rPr>
+        <w:t xml:space="preserve"> </w:t>
+      </w:r>
+    </w:p>
+    <w:p>
+      <w:pPr>
+        <w:pStyle w:val="af0"/>
+        <w:numPr>
+          <w:ilvl w:val="0"/>
+          <w:numId w:val="8"/>
+        </w:numPr>
+        <w:rPr>
+          <w:lang w:val="en-US"/>
+        </w:rPr>
+      </w:pPr>
+      <w:r>
+        <w:rPr>
+          <w:lang w:val="en-US"/>
+        </w:rPr>
+        <w:t xml:space="preserve">setCancelTuoguan – </w:t>
+      </w:r>
+      <w:r>
+        <w:rPr>
+          <w:lang w:val="en-US"/>
+        </w:rPr>
+        <w:t>let the computer take over. (AI).</w:t>
+      </w:r>
+    </w:p>
+    <w:p>
+      <w:pPr>
+        <w:pStyle w:val="3"/>
+        <w:rPr>
+          <w:lang w:val="en-US"/>
+        </w:rPr>
+      </w:pPr>
+      <w:bookmarkStart w:id="12" w:name="_Toc466829718"/>
+      <w:r>
+        <w:rPr>
+          <w:lang w:val="en-US"/>
+        </w:rPr>
+        <w:t>Callbacks</w:t>
+      </w:r>
+      <w:bookmarkEnd w:id="12"/>
+    </w:p>
+    <w:p>
+      <w:pPr>
+        <w:rPr>
+          <w:lang w:val="en-US"/>
+        </w:rPr>
+      </w:pPr>
+      <w:r>
+        <w:rPr>
+          <w:lang w:val="en-US"/>
+        </w:rPr>
+        <w:t xml:space="preserve">There are a number of callbacks that are </w:t>
+      </w:r>
+      <w:r>
+        <w:rPr>
+          <w:lang w:val="en-US"/>
+        </w:rPr>
+        <w:t>later implemented on the client side and retu</w:t>
+      </w:r>
+      <w:r>
+        <w:rPr>
+          <w:lang w:val="en-US"/>
+        </w:rPr>
+        <w:t>rn feedback back to the players depending on which events they have been subscribed to.</w:t>
+      </w:r>
+    </w:p>
+    <w:p>
+      <w:pPr>
+        <w:pStyle w:val="af0"/>
+        <w:numPr>
+          <w:ilvl w:val="0"/>
+          <w:numId w:val="5"/>
+        </w:numPr>
+        <w:rPr>
+          <w:lang w:val="en-US"/>
+        </w:rPr>
+      </w:pPr>
+      <w:r>
+        <w:rPr>
+          <w:lang w:val="en-US"/>
+        </w:rPr>
+        <w:t>I</w:t>
+      </w:r>
+      <w:r>
+        <w:rPr>
+          <w:lang w:val="en-US"/>
+        </w:rPr>
+        <w:t xml:space="preserve">LoadLobyCallback </w:t>
+      </w:r>
+      <w:r>
+        <w:rPr>
+          <w:lang w:val="en-US"/>
+        </w:rPr>
+        <w:t>–</w:t>
+      </w:r>
+      <w:r>
+        <w:rPr>
+          <w:lang w:val="en-US"/>
+        </w:rPr>
+        <w:t xml:space="preserve"> </w:t>
+      </w:r>
+      <w:r>
+        <w:rPr>
+          <w:lang w:val="en-US"/>
+        </w:rPr>
+        <w:t>callback methods to update the lobby in the client side.</w:t>
+      </w:r>
+    </w:p>
+    <w:p>
+      <w:pPr>
+        <w:pStyle w:val="af0"/>
+        <w:numPr>
+          <w:ilvl w:val="0"/>
+          <w:numId w:val="5"/>
+        </w:numPr>
+        <w:rPr>
+          <w:lang w:val="en-US"/>
+        </w:rPr>
+      </w:pPr>
       <w:r>
         <w:rPr>
           <w:lang w:val="en-US"/>
         </w:rPr>
         <w:t>ISetCancelPlayerReady</w:t>
       </w:r>
-      <w:proofErr w:type="spellEnd"/>
-      <w:r>
-        <w:rPr>
-          <w:lang w:val="en-US"/>
-        </w:rPr>
-        <w:t xml:space="preserve"> – subscribe and unsubscribe methods for player ready functionality.</w:t>
-      </w:r>
-    </w:p>
-    <w:p>
-      <w:pPr>
-        <w:pStyle w:val="ListParagraph"/>
-        <w:numPr>
-          <w:ilvl w:val="0"/>
-          <w:numId w:val="7"/>
-        </w:numPr>
-        <w:rPr>
-          <w:lang w:val="en-US"/>
-        </w:rPr>
-      </w:pPr>
-      <w:proofErr w:type="spellStart"/>
-      <w:r>
-        <w:rPr>
-          <w:lang w:val="en-US"/>
-        </w:rPr>
-        <w:t>IPlayerJoinLeaveRoom</w:t>
-      </w:r>
-      <w:proofErr w:type="spellEnd"/>
-      <w:r>
-        <w:rPr>
-          <w:lang w:val="en-US"/>
-        </w:rPr>
-        <w:t xml:space="preserve"> – subscribe and unsubscribe methods for joining and leaving of players.</w:t>
-      </w:r>
-    </w:p>
-    <w:p>
-      <w:pPr>
-        <w:pStyle w:val="ListParagraph"/>
-        <w:numPr>
-          <w:ilvl w:val="0"/>
-          <w:numId w:val="7"/>
-        </w:numPr>
-        <w:rPr>
-          <w:lang w:val="en-US"/>
-        </w:rPr>
-      </w:pPr>
-      <w:proofErr w:type="spellStart"/>
-      <w:r>
-        <w:rPr>
-          <w:lang w:val="en-US"/>
-        </w:rPr>
-        <w:t>IStartGame</w:t>
-      </w:r>
-      <w:proofErr w:type="spellEnd"/>
-      <w:r>
-        <w:rPr>
-          <w:lang w:val="en-US"/>
-        </w:rPr>
-        <w:t xml:space="preserve"> – subscribe and unsubscribe methods for the game room.</w:t>
-      </w:r>
-    </w:p>
-    <w:p>
-      <w:pPr>
-        <w:pStyle w:val="ListParagraph"/>
-        <w:numPr>
-          <w:ilvl w:val="0"/>
-          <w:numId w:val="7"/>
-        </w:numPr>
-        <w:rPr>
-          <w:lang w:val="en-US"/>
-        </w:rPr>
-      </w:pPr>
-      <w:proofErr w:type="spellStart"/>
-      <w:r>
-        <w:rPr>
-          <w:lang w:val="en-US"/>
-        </w:rPr>
-        <w:t>IDetermineLandlord</w:t>
-      </w:r>
-      <w:proofErr w:type="spellEnd"/>
-      <w:r>
-        <w:rPr>
-          <w:lang w:val="en-US"/>
-        </w:rPr>
-        <w:t xml:space="preserve"> – subscribe and unsubscribe methods for determining the landlord.</w:t>
-      </w:r>
-    </w:p>
-    <w:p>
-      <w:pPr>
-        <w:pStyle w:val="ListParagraph"/>
-        <w:numPr>
-          <w:ilvl w:val="0"/>
-          <w:numId w:val="7"/>
-        </w:numPr>
-        <w:rPr>
-          <w:lang w:val="en-US"/>
-        </w:rPr>
-      </w:pPr>
-      <w:proofErr w:type="spellStart"/>
-      <w:r>
-        <w:rPr>
-          <w:lang w:val="en-US"/>
-        </w:rPr>
-        <w:t>IUpdateGame</w:t>
-      </w:r>
-      <w:proofErr w:type="spellEnd"/>
-      <w:r>
-        <w:rPr>
-          <w:lang w:val="en-US"/>
-        </w:rPr>
-        <w:t xml:space="preserve"> - </w:t>
-      </w:r>
-    </w:p>
-    <w:p>
-      <w:pPr>
-        <w:pStyle w:val="ListParagraph"/>
-        <w:numPr>
-          <w:ilvl w:val="0"/>
-          <w:numId w:val="7"/>
-        </w:numPr>
-        <w:rPr>
-          <w:lang w:val="en-US"/>
-        </w:rPr>
-      </w:pPr>
-      <w:proofErr w:type="spellStart"/>
-      <w:r>
-        <w:rPr>
-          <w:lang w:val="en-US"/>
-        </w:rPr>
-        <w:t>ITimeCounterDown</w:t>
-      </w:r>
-      <w:proofErr w:type="spellEnd"/>
-    </w:p>
-    <w:p>
-      <w:pPr>
-        <w:pStyle w:val="ListParagraph"/>
-        <w:numPr>
-          <w:ilvl w:val="0"/>
-          <w:numId w:val="7"/>
-        </w:numPr>
-        <w:rPr>
-          <w:lang w:val="en-US"/>
-        </w:rPr>
-      </w:pPr>
-      <w:proofErr w:type="spellStart"/>
-      <w:r>
-        <w:rPr>
-          <w:lang w:val="en-US"/>
-        </w:rPr>
-        <w:t>IGameOver</w:t>
-      </w:r>
-      <w:proofErr w:type="spellEnd"/>
-    </w:p>
-    <w:p>
-      <w:pPr>
-        <w:pStyle w:val="ListParagraph"/>
-        <w:numPr>
-          <w:ilvl w:val="0"/>
-          <w:numId w:val="7"/>
-        </w:numPr>
-        <w:rPr>
-          <w:lang w:val="en-US"/>
-        </w:rPr>
-      </w:pPr>
-      <w:proofErr w:type="spellStart"/>
-      <w:r>
-        <w:rPr>
-          <w:lang w:val="en-US"/>
-        </w:rPr>
-        <w:t>IUpdateLandlordCard</w:t>
-      </w:r>
-      <w:proofErr w:type="spellEnd"/>
-    </w:p>
-    <w:p>
-      <w:pPr>
-        <w:pStyle w:val="ListParagraph"/>
-        <w:numPr>
-          <w:ilvl w:val="0"/>
-          <w:numId w:val="7"/>
-        </w:numPr>
-        <w:rPr>
-          <w:lang w:val="en-US"/>
-        </w:rPr>
-      </w:pPr>
-      <w:proofErr w:type="spellStart"/>
-      <w:r>
-        <w:rPr>
-          <w:lang w:val="en-US"/>
-        </w:rPr>
-        <w:t>IUpdateChatter</w:t>
-      </w:r>
-      <w:proofErr w:type="spellEnd"/>
-    </w:p>
-    <w:p>
-      <w:pPr>
-        <w:pStyle w:val="Heading3"/>
-        <w:rPr>
-          <w:lang w:val="en-US"/>
-        </w:rPr>
-      </w:pPr>
-      <w:bookmarkStart w:id="12" w:name="_Toc466829717"/>
-      <w:proofErr w:type="spellStart"/>
-      <w:r>
-        <w:rPr>
-          <w:lang w:val="en-US"/>
-        </w:rPr>
-        <w:t>IDoudizhuService</w:t>
-      </w:r>
-      <w:bookmarkEnd w:id="12"/>
-      <w:proofErr w:type="spellEnd"/>
-    </w:p>
-    <w:p>
-      <w:pPr>
-        <w:rPr>
-          <w:lang w:val="en-US"/>
-        </w:rPr>
-      </w:pPr>
-      <w:r>
-        <w:rPr>
-          <w:lang w:val="en-US"/>
-        </w:rPr>
-        <w:t>The most important interface that takes care of the basic operations of the game.</w:t>
-      </w:r>
-    </w:p>
-    <w:p>
-      <w:pPr>
-        <w:pStyle w:val="ListParagraph"/>
-        <w:numPr>
-          <w:ilvl w:val="0"/>
-          <w:numId w:val="8"/>
-        </w:numPr>
-        <w:rPr>
-          <w:lang w:val="en-US"/>
-        </w:rPr>
-      </w:pPr>
-      <w:r>
-        <w:rPr>
-          <w:lang w:val="en-US"/>
-        </w:rPr>
-        <w:t>Login – logins the user with an existing account.</w:t>
-      </w:r>
-    </w:p>
-    <w:p>
-      <w:pPr>
-        <w:pStyle w:val="ListParagraph"/>
-        <w:numPr>
-          <w:ilvl w:val="0"/>
-          <w:numId w:val="8"/>
-        </w:numPr>
-        <w:rPr>
-          <w:lang w:val="en-US"/>
-        </w:rPr>
-      </w:pPr>
-      <w:r>
-        <w:rPr>
-          <w:lang w:val="en-US"/>
-        </w:rPr>
-        <w:t>Register – creates a new account on the database.</w:t>
-      </w:r>
-    </w:p>
-    <w:p>
-      <w:pPr>
-        <w:pStyle w:val="ListParagraph"/>
-        <w:numPr>
-          <w:ilvl w:val="0"/>
-          <w:numId w:val="8"/>
-        </w:numPr>
-        <w:rPr>
-          <w:lang w:val="en-US"/>
-        </w:rPr>
-      </w:pPr>
-      <w:r>
-        <w:rPr>
-          <w:lang w:val="en-US"/>
-        </w:rPr>
-        <w:t>Logout –logs the player out of the game.</w:t>
-      </w:r>
-    </w:p>
-    <w:p>
-      <w:pPr>
-        <w:pStyle w:val="ListParagraph"/>
-        <w:numPr>
-          <w:ilvl w:val="0"/>
-          <w:numId w:val="8"/>
-        </w:numPr>
-        <w:rPr>
-          <w:lang w:val="en-US"/>
-        </w:rPr>
-      </w:pPr>
-      <w:proofErr w:type="spellStart"/>
-      <w:proofErr w:type="gramStart"/>
-      <w:r>
-        <w:rPr>
-          <w:lang w:val="en-US"/>
-        </w:rPr>
-        <w:t>getPlayerByUsername</w:t>
-      </w:r>
-      <w:proofErr w:type="spellEnd"/>
-      <w:proofErr w:type="gramEnd"/>
-      <w:r>
-        <w:rPr>
-          <w:lang w:val="en-US"/>
-        </w:rPr>
-        <w:t xml:space="preserve"> – gets the player by his specified username.</w:t>
-      </w:r>
-    </w:p>
-    <w:p>
-      <w:pPr>
-        <w:pStyle w:val="ListParagraph"/>
-        <w:numPr>
-          <w:ilvl w:val="0"/>
-          <w:numId w:val="8"/>
-        </w:numPr>
-        <w:rPr>
-          <w:lang w:val="en-US"/>
-        </w:rPr>
-      </w:pPr>
-      <w:proofErr w:type="spellStart"/>
-      <w:r>
-        <w:rPr>
-          <w:lang w:val="en-US"/>
-        </w:rPr>
-        <w:t>GetBetNumber</w:t>
-      </w:r>
-      <w:proofErr w:type="spellEnd"/>
-      <w:r>
-        <w:rPr>
-          <w:lang w:val="en-US"/>
-        </w:rPr>
-        <w:t xml:space="preserve"> – </w:t>
-      </w:r>
-    </w:p>
-    <w:p>
-      <w:pPr>
-        <w:pStyle w:val="ListParagraph"/>
-        <w:numPr>
-          <w:ilvl w:val="0"/>
-          <w:numId w:val="8"/>
-        </w:numPr>
-        <w:rPr>
-          <w:lang w:val="en-US"/>
-        </w:rPr>
-      </w:pPr>
-      <w:proofErr w:type="spellStart"/>
-      <w:r>
-        <w:rPr>
-          <w:lang w:val="en-US"/>
-        </w:rPr>
-        <w:t>GetBaseScore</w:t>
-      </w:r>
-      <w:proofErr w:type="spellEnd"/>
-      <w:r>
-        <w:rPr>
-          <w:lang w:val="en-US"/>
-        </w:rPr>
-        <w:t xml:space="preserve"> – </w:t>
-      </w:r>
-    </w:p>
-    <w:p>
-      <w:pPr>
-        <w:pStyle w:val="ListParagraph"/>
-        <w:numPr>
-          <w:ilvl w:val="0"/>
-          <w:numId w:val="8"/>
-        </w:numPr>
-        <w:rPr>
-          <w:lang w:val="en-US"/>
-        </w:rPr>
-      </w:pPr>
-      <w:proofErr w:type="spellStart"/>
-      <w:r>
-        <w:rPr>
-          <w:lang w:val="en-US"/>
-        </w:rPr>
-        <w:t>CreateRoom</w:t>
-      </w:r>
-      <w:proofErr w:type="spellEnd"/>
-      <w:r>
-        <w:rPr>
-          <w:lang w:val="en-US"/>
-        </w:rPr>
-        <w:t xml:space="preserve"> – creates a new room inside the lobby which can be accessed by the players.</w:t>
-      </w:r>
-    </w:p>
-    <w:p>
-      <w:pPr>
-        <w:pStyle w:val="ListParagraph"/>
-        <w:numPr>
-          <w:ilvl w:val="0"/>
-          <w:numId w:val="8"/>
-        </w:numPr>
-        <w:rPr>
-          <w:lang w:val="en-US"/>
-        </w:rPr>
-      </w:pPr>
-      <w:proofErr w:type="spellStart"/>
-      <w:r>
-        <w:rPr>
-          <w:lang w:val="en-US"/>
-        </w:rPr>
-        <w:t>PlayerJoinRoom</w:t>
-      </w:r>
-      <w:proofErr w:type="spellEnd"/>
-      <w:r>
-        <w:rPr>
-          <w:lang w:val="en-US"/>
-        </w:rPr>
-        <w:t xml:space="preserve"> – allows a player to join a specified room by its number.</w:t>
-      </w:r>
-    </w:p>
-    <w:p>
-      <w:pPr>
-        <w:pStyle w:val="ListParagraph"/>
-        <w:numPr>
-          <w:ilvl w:val="0"/>
-          <w:numId w:val="8"/>
-        </w:numPr>
-        <w:rPr>
-          <w:lang w:val="en-US"/>
-        </w:rPr>
-      </w:pPr>
-      <w:proofErr w:type="spellStart"/>
-      <w:r>
-        <w:rPr>
-          <w:lang w:val="en-US"/>
-        </w:rPr>
-        <w:t>PlayerLeaveRoom</w:t>
-      </w:r>
-      <w:proofErr w:type="spellEnd"/>
-      <w:r>
-        <w:rPr>
-          <w:lang w:val="en-US"/>
-        </w:rPr>
-        <w:t xml:space="preserve"> – allows the player to leave the room if he wishes.</w:t>
-      </w:r>
-    </w:p>
-    <w:p>
-      <w:pPr>
-        <w:pStyle w:val="ListParagraph"/>
-        <w:numPr>
-          <w:ilvl w:val="0"/>
-          <w:numId w:val="8"/>
-        </w:numPr>
-        <w:rPr>
-          <w:lang w:val="en-US"/>
-        </w:rPr>
-      </w:pPr>
-      <w:proofErr w:type="spellStart"/>
-      <w:r>
-        <w:rPr>
-          <w:lang w:val="en-US"/>
-        </w:rPr>
-        <w:t>SetPlayerWait</w:t>
-      </w:r>
-      <w:proofErr w:type="spellEnd"/>
-      <w:r>
-        <w:rPr>
-          <w:lang w:val="en-US"/>
-        </w:rPr>
-        <w:t xml:space="preserve"> – Sets the player’s in-game status to waiting prior to the start of the game.</w:t>
-      </w:r>
-    </w:p>
-    <w:p>
-      <w:pPr>
-        <w:pStyle w:val="ListParagraph"/>
-        <w:numPr>
-          <w:ilvl w:val="0"/>
-          <w:numId w:val="8"/>
-        </w:numPr>
-        <w:rPr>
-          <w:lang w:val="en-US"/>
-        </w:rPr>
-      </w:pPr>
-      <w:proofErr w:type="spellStart"/>
-      <w:r>
-        <w:rPr>
-          <w:lang w:val="en-US"/>
-        </w:rPr>
-        <w:t>SetPlayerReady</w:t>
-      </w:r>
-      <w:proofErr w:type="spellEnd"/>
-      <w:r>
-        <w:rPr>
-          <w:lang w:val="en-US"/>
-        </w:rPr>
-        <w:t xml:space="preserve"> – sets the player’s in-game status to ready prior to the start of the game.</w:t>
-      </w:r>
-    </w:p>
-    <w:p>
-      <w:pPr>
-        <w:pStyle w:val="ListParagraph"/>
-        <w:numPr>
-          <w:ilvl w:val="0"/>
-          <w:numId w:val="8"/>
-        </w:numPr>
-        <w:rPr>
-          <w:lang w:val="en-US"/>
-        </w:rPr>
-      </w:pPr>
-      <w:proofErr w:type="spellStart"/>
-      <w:r>
-        <w:rPr>
-          <w:lang w:val="en-US"/>
-        </w:rPr>
-        <w:t>StartdetermineLandlord</w:t>
-      </w:r>
-      <w:proofErr w:type="spellEnd"/>
-      <w:r>
-        <w:rPr>
-          <w:lang w:val="en-US"/>
-        </w:rPr>
-        <w:t xml:space="preserve"> – determines the landlord for the current turn.</w:t>
-      </w:r>
-    </w:p>
-    <w:p>
-      <w:pPr>
-        <w:pStyle w:val="ListParagraph"/>
-        <w:numPr>
-          <w:ilvl w:val="0"/>
-          <w:numId w:val="8"/>
-        </w:numPr>
-        <w:rPr>
-          <w:lang w:val="en-US"/>
-        </w:rPr>
-      </w:pPr>
-      <w:proofErr w:type="spellStart"/>
-      <w:r>
-        <w:rPr>
-          <w:lang w:val="en-US"/>
-        </w:rPr>
-        <w:t>DetermineLandLord</w:t>
-      </w:r>
-      <w:proofErr w:type="spellEnd"/>
-      <w:r>
-        <w:rPr>
-          <w:lang w:val="en-US"/>
-        </w:rPr>
-        <w:t xml:space="preserve"> – determines whether the player is landlord or not.</w:t>
-      </w:r>
-    </w:p>
-    <w:p>
-      <w:pPr>
-        <w:pStyle w:val="ListParagraph"/>
-        <w:numPr>
-          <w:ilvl w:val="0"/>
-          <w:numId w:val="8"/>
-        </w:numPr>
-        <w:rPr>
-          <w:lang w:val="en-US"/>
-        </w:rPr>
-      </w:pPr>
-      <w:proofErr w:type="spellStart"/>
-      <w:r>
-        <w:rPr>
-          <w:lang w:val="en-US"/>
-        </w:rPr>
-        <w:t>GetLeftoverCards</w:t>
-      </w:r>
-      <w:proofErr w:type="spellEnd"/>
-      <w:r>
-        <w:rPr>
-          <w:lang w:val="en-US"/>
-        </w:rPr>
-        <w:t xml:space="preserve"> – returns a list of Card objects that need to be handed to the landlord after he has been determined.</w:t>
-      </w:r>
-    </w:p>
-    <w:p>
-      <w:pPr>
-        <w:pStyle w:val="ListParagraph"/>
-        <w:numPr>
-          <w:ilvl w:val="0"/>
-          <w:numId w:val="8"/>
-        </w:numPr>
-        <w:rPr>
-          <w:lang w:val="en-US"/>
-        </w:rPr>
-      </w:pPr>
-      <w:proofErr w:type="spellStart"/>
+      <w:r>
+        <w:rPr>
+          <w:lang w:val="en-US"/>
+        </w:rPr>
+        <w:t>Callback –</w:t>
+      </w:r>
+      <w:r>
+        <w:rPr>
+          <w:lang w:val="en-US"/>
+        </w:rPr>
+        <w:t>callback methods</w:t>
+      </w:r>
+      <w:r>
+        <w:rPr>
+          <w:lang w:val="en-US"/>
+        </w:rPr>
+        <w:t xml:space="preserve"> to update the game in the client side. When some player sets his/her status to ready, all players in that room will be informed.</w:t>
+      </w:r>
+    </w:p>
+    <w:p>
+      <w:pPr>
+        <w:pStyle w:val="af0"/>
+        <w:numPr>
+          <w:ilvl w:val="0"/>
+          <w:numId w:val="5"/>
+        </w:numPr>
+        <w:rPr>
+          <w:lang w:val="en-US"/>
+        </w:rPr>
+      </w:pPr>
+      <w:r>
+        <w:rPr>
+          <w:lang w:val="en-US"/>
+        </w:rPr>
+        <w:t>IPlayerJoinLeaveRoomCallback –</w:t>
+      </w:r>
+      <w:r>
+        <w:rPr>
+          <w:lang w:val="en-US"/>
+        </w:rPr>
+        <w:t>callback methods to update the game in the client side. When some player</w:t>
+      </w:r>
+      <w:r>
+        <w:rPr>
+          <w:lang w:val="en-US"/>
+        </w:rPr>
+        <w:t xml:space="preserve"> leave/join a room,</w:t>
+      </w:r>
+      <w:r>
+        <w:rPr>
+          <w:lang w:val="en-US"/>
+        </w:rPr>
+        <w:t xml:space="preserve"> all players in that room will be informed.</w:t>
+      </w:r>
+    </w:p>
+    <w:p>
+      <w:pPr>
+        <w:pStyle w:val="af0"/>
+        <w:numPr>
+          <w:ilvl w:val="0"/>
+          <w:numId w:val="5"/>
+        </w:numPr>
+        <w:rPr>
+          <w:lang w:val="en-US"/>
+        </w:rPr>
+      </w:pPr>
+      <w:r>
+        <w:rPr>
+          <w:lang w:val="en-US"/>
+        </w:rPr>
+        <w:t>IStartGameCallback –</w:t>
+      </w:r>
+      <w:r>
+        <w:rPr>
+          <w:lang w:val="en-US"/>
+        </w:rPr>
+        <w:t xml:space="preserve">callback methods to update the game in the client side. When </w:t>
+      </w:r>
+      <w:r>
+        <w:rPr>
+          <w:lang w:val="en-US"/>
+        </w:rPr>
+        <w:t>all players in a room is ready, then game starts.</w:t>
+      </w:r>
+    </w:p>
+    <w:p>
+      <w:pPr>
+        <w:pStyle w:val="af0"/>
+        <w:numPr>
+          <w:ilvl w:val="0"/>
+          <w:numId w:val="5"/>
+        </w:numPr>
+        <w:rPr>
+          <w:lang w:val="en-US"/>
+        </w:rPr>
+      </w:pPr>
+      <w:r>
+        <w:rPr>
+          <w:lang w:val="en-US"/>
+        </w:rPr>
+        <w:t>ITimeCounterDownCallback –</w:t>
+      </w:r>
+      <w:r>
+        <w:rPr>
+          <w:lang w:val="en-US"/>
+        </w:rPr>
+        <w:t>callback methods to update the game in the client side.</w:t>
+      </w:r>
+      <w:r>
+        <w:rPr>
+          <w:lang w:val="en-US"/>
+        </w:rPr>
+        <w:t xml:space="preserve"> This will be used in 2 cases: 1. determining the landlord. 2. A player is trying to give some cards.</w:t>
+      </w:r>
+    </w:p>
+    <w:p>
+      <w:pPr>
+        <w:pStyle w:val="af0"/>
+        <w:rPr>
+          <w:lang w:val="en-US"/>
+        </w:rPr>
+      </w:pPr>
+      <w:r>
+        <w:rPr>
+          <w:lang w:val="en-US"/>
+        </w:rPr>
+        <w:t>Since these two function could take infinite time if we assume a player cannot make the decision or he/she intend to sabotage the game, the program will use a timer to prevent that.</w:t>
+      </w:r>
+    </w:p>
+    <w:p>
+      <w:pPr>
+        <w:pStyle w:val="af0"/>
+        <w:numPr>
+          <w:ilvl w:val="0"/>
+          <w:numId w:val="5"/>
+        </w:numPr>
+        <w:rPr>
+          <w:lang w:val="en-US"/>
+        </w:rPr>
+      </w:pPr>
+      <w:r>
+        <w:rPr>
+          <w:lang w:val="en-US"/>
+        </w:rPr>
+        <w:t>IUpdateChatterCallback –</w:t>
+      </w:r>
+      <w:r>
+        <w:rPr>
+          <w:lang w:val="en-US"/>
+        </w:rPr>
+        <w:t>callback methods to update the game in the client side.</w:t>
+      </w:r>
+      <w:r>
+        <w:rPr>
+          <w:lang w:val="en-US"/>
+        </w:rPr>
+        <w:t xml:space="preserve"> When some player sends a message, all players in that room will receive that message.</w:t>
+      </w:r>
+    </w:p>
+    <w:p>
+      <w:pPr>
+        <w:pStyle w:val="af0"/>
+        <w:numPr>
+          <w:ilvl w:val="0"/>
+          <w:numId w:val="5"/>
+        </w:numPr>
+        <w:rPr>
+          <w:lang w:val="en-US"/>
+        </w:rPr>
+      </w:pPr>
+      <w:r>
+        <w:rPr>
+          <w:lang w:val="en-US"/>
+        </w:rPr>
+        <w:t>IUpdateGameCallback –</w:t>
+      </w:r>
+      <w:r>
+        <w:rPr>
+          <w:lang w:val="en-US"/>
+        </w:rPr>
+        <w:t xml:space="preserve"> </w:t>
+      </w:r>
+      <w:r>
+        <w:rPr>
+          <w:lang w:val="en-US"/>
+        </w:rPr>
+        <w:t>callback methods to update the game in the client side.</w:t>
+      </w:r>
+      <w:r>
+        <w:rPr>
+          <w:lang w:val="en-US"/>
+        </w:rPr>
+        <w:t xml:space="preserve"> When some player gives some cards, all players in that room will see what he/she gives.</w:t>
+      </w:r>
+    </w:p>
+    <w:p>
+      <w:pPr>
+        <w:pStyle w:val="af0"/>
+        <w:numPr>
+          <w:ilvl w:val="0"/>
+          <w:numId w:val="5"/>
+        </w:numPr>
+        <w:rPr>
+          <w:lang w:val="en-US"/>
+        </w:rPr>
+      </w:pPr>
+      <w:r>
+        <w:rPr>
+          <w:lang w:val="en-US"/>
+        </w:rPr>
+        <w:t>IUpdateLandlordCardCallback –</w:t>
+      </w:r>
+      <w:r>
+        <w:rPr>
+          <w:lang w:val="en-US"/>
+        </w:rPr>
+        <w:t xml:space="preserve"> </w:t>
+      </w:r>
+      <w:r>
+        <w:rPr>
+          <w:lang w:val="en-US"/>
+        </w:rPr>
+        <w:t>callback methods to update the game in the client side.</w:t>
+      </w:r>
+      <w:r>
+        <w:rPr>
+          <w:lang w:val="en-US"/>
+        </w:rPr>
+        <w:t xml:space="preserve"> When the landlord is determined, all players need to know that.</w:t>
+      </w:r>
+    </w:p>
+    <w:p>
+      <w:pPr>
+        <w:pStyle w:val="af0"/>
+        <w:numPr>
+          <w:ilvl w:val="0"/>
+          <w:numId w:val="5"/>
+        </w:numPr>
+        <w:rPr>
+          <w:lang w:val="en-US"/>
+        </w:rPr>
+      </w:pPr>
+      <w:r>
+        <w:rPr>
+          <w:lang w:val="en-US"/>
+        </w:rPr>
+        <w:t>IGameOverCallback –</w:t>
+      </w:r>
+      <w:r>
+        <w:rPr>
+          <w:lang w:val="en-US"/>
+        </w:rPr>
+        <w:t xml:space="preserve"> </w:t>
+      </w:r>
+      <w:bookmarkStart w:id="13" w:name="_GoBack"/>
+      <w:bookmarkEnd w:id="13"/>
+      <w:r>
+        <w:rPr>
+          <w:lang w:val="en-US"/>
+        </w:rPr>
+        <w:t>callback methods to update the game in the client side.</w:t>
+      </w:r>
+      <w:r>
+        <w:rPr>
+          <w:lang w:val="en-US"/>
+        </w:rPr>
+        <w:t xml:space="preserve"> When the game is over, all players will receive the result.</w:t>
+      </w:r>
+    </w:p>
+    <w:p>
+      <w:pPr>
+        <w:pStyle w:val="2"/>
+        <w:rPr>
+          <w:lang w:val="en-US"/>
+        </w:rPr>
+      </w:pPr>
+      <w:bookmarkStart w:id="14" w:name="_Toc466829719"/>
       <w:r>
         <w:rPr>
           <w:lang w:val="en-US"/>
         </w:rPr>
         <w:lastRenderedPageBreak/>
-        <w:t>ValidateCardsCombination</w:t>
-      </w:r>
-      <w:proofErr w:type="spellEnd"/>
-      <w:r>
-        <w:rPr>
-          <w:lang w:val="en-US"/>
-        </w:rPr>
-        <w:t xml:space="preserve"> – validates whether the current card combination selected is a valid one.</w:t>
-      </w:r>
-    </w:p>
-    <w:p>
-      <w:pPr>
-        <w:pStyle w:val="ListParagraph"/>
-        <w:numPr>
-          <w:ilvl w:val="0"/>
-          <w:numId w:val="8"/>
-        </w:numPr>
-        <w:rPr>
-          <w:lang w:val="en-US"/>
-        </w:rPr>
-      </w:pPr>
-      <w:proofErr w:type="spellStart"/>
-      <w:r>
-        <w:rPr>
-          <w:lang w:val="en-US"/>
-        </w:rPr>
-        <w:t>ValidateCardsComparison</w:t>
-      </w:r>
-      <w:proofErr w:type="spellEnd"/>
-      <w:r>
-        <w:rPr>
-          <w:lang w:val="en-US"/>
-        </w:rPr>
-        <w:t xml:space="preserve"> – </w:t>
-      </w:r>
-    </w:p>
-    <w:p>
-      <w:pPr>
-        <w:pStyle w:val="ListParagraph"/>
-        <w:numPr>
-          <w:ilvl w:val="0"/>
-          <w:numId w:val="8"/>
-        </w:numPr>
-        <w:rPr>
-          <w:lang w:val="en-US"/>
-        </w:rPr>
-      </w:pPr>
-      <w:proofErr w:type="spellStart"/>
-      <w:r>
-        <w:rPr>
-          <w:lang w:val="en-US"/>
-        </w:rPr>
-        <w:t>GiveHints</w:t>
-      </w:r>
-      <w:proofErr w:type="spellEnd"/>
-      <w:r>
-        <w:rPr>
-          <w:lang w:val="en-US"/>
-        </w:rPr>
-        <w:t xml:space="preserve"> – the computer will give the player a hint what he could play from his hand.</w:t>
-      </w:r>
-    </w:p>
-    <w:p>
-      <w:pPr>
-        <w:pStyle w:val="ListParagraph"/>
-        <w:numPr>
-          <w:ilvl w:val="0"/>
-          <w:numId w:val="8"/>
-        </w:numPr>
-        <w:rPr>
-          <w:lang w:val="en-US"/>
-        </w:rPr>
-      </w:pPr>
-      <w:proofErr w:type="spellStart"/>
-      <w:r>
-        <w:rPr>
-          <w:lang w:val="en-US"/>
-        </w:rPr>
-        <w:t>GiveCards</w:t>
-      </w:r>
-      <w:proofErr w:type="spellEnd"/>
-      <w:r>
-        <w:rPr>
-          <w:lang w:val="en-US"/>
-        </w:rPr>
-        <w:t xml:space="preserve"> – hands over cards to players.</w:t>
-      </w:r>
-    </w:p>
-    <w:p>
-      <w:pPr>
-        <w:pStyle w:val="ListParagraph"/>
-        <w:numPr>
-          <w:ilvl w:val="0"/>
-          <w:numId w:val="8"/>
-        </w:numPr>
-        <w:rPr>
-          <w:lang w:val="en-US"/>
-        </w:rPr>
-      </w:pPr>
-      <w:proofErr w:type="spellStart"/>
-      <w:r>
-        <w:rPr>
-          <w:lang w:val="en-US"/>
-        </w:rPr>
-        <w:t>SendMessage</w:t>
-      </w:r>
-      <w:proofErr w:type="spellEnd"/>
-      <w:r>
-        <w:rPr>
-          <w:lang w:val="en-US"/>
-        </w:rPr>
-        <w:t xml:space="preserve"> – allows the user to send an in-game message.</w:t>
-      </w:r>
-    </w:p>
-    <w:p>
-      <w:pPr>
-        <w:pStyle w:val="ListParagraph"/>
-        <w:numPr>
-          <w:ilvl w:val="0"/>
-          <w:numId w:val="8"/>
-        </w:numPr>
-        <w:rPr>
-          <w:lang w:val="en-US"/>
-        </w:rPr>
-      </w:pPr>
-      <w:proofErr w:type="spellStart"/>
-      <w:r>
-        <w:rPr>
-          <w:lang w:val="en-US"/>
-        </w:rPr>
-        <w:t>PlayerQuit</w:t>
-      </w:r>
-      <w:proofErr w:type="spellEnd"/>
-      <w:r>
-        <w:rPr>
-          <w:lang w:val="en-US"/>
-        </w:rPr>
-        <w:t xml:space="preserve"> – allows the player to quit the game and removes him from the list of active online players.</w:t>
-      </w:r>
-    </w:p>
-    <w:p>
-      <w:pPr>
-        <w:pStyle w:val="ListParagraph"/>
-        <w:numPr>
-          <w:ilvl w:val="0"/>
-          <w:numId w:val="8"/>
-        </w:numPr>
-        <w:rPr>
-          <w:lang w:val="en-US"/>
-        </w:rPr>
-      </w:pPr>
-      <w:proofErr w:type="spellStart"/>
-      <w:r>
-        <w:rPr>
-          <w:lang w:val="en-US"/>
-        </w:rPr>
-        <w:t>InGame</w:t>
-      </w:r>
-      <w:proofErr w:type="spellEnd"/>
-      <w:r>
-        <w:rPr>
-          <w:lang w:val="en-US"/>
-        </w:rPr>
-        <w:t xml:space="preserve"> – determines whether a room is currently playing or not.</w:t>
-      </w:r>
-    </w:p>
-    <w:p>
-      <w:pPr>
-        <w:pStyle w:val="ListParagraph"/>
-        <w:numPr>
-          <w:ilvl w:val="0"/>
-          <w:numId w:val="8"/>
-        </w:numPr>
-        <w:rPr>
-          <w:lang w:val="en-US"/>
-        </w:rPr>
-      </w:pPr>
-      <w:proofErr w:type="spellStart"/>
-      <w:r>
-        <w:rPr>
-          <w:lang w:val="en-US"/>
-        </w:rPr>
-        <w:t>LastGivenCardAudio</w:t>
-      </w:r>
-      <w:proofErr w:type="spellEnd"/>
-      <w:r>
-        <w:rPr>
-          <w:lang w:val="en-US"/>
-        </w:rPr>
-        <w:t xml:space="preserve"> – </w:t>
-      </w:r>
-    </w:p>
-    <w:p>
-      <w:pPr>
-        <w:pStyle w:val="ListParagraph"/>
-        <w:numPr>
-          <w:ilvl w:val="0"/>
-          <w:numId w:val="8"/>
-        </w:numPr>
-        <w:rPr>
-          <w:lang w:val="en-US"/>
-        </w:rPr>
-      </w:pPr>
-      <w:proofErr w:type="spellStart"/>
-      <w:r>
-        <w:rPr>
-          <w:lang w:val="en-US"/>
-        </w:rPr>
-        <w:t>setCancelTuoguan</w:t>
-      </w:r>
-      <w:proofErr w:type="spellEnd"/>
-      <w:r>
-        <w:rPr>
-          <w:lang w:val="en-US"/>
-        </w:rPr>
-        <w:t xml:space="preserve"> – </w:t>
-      </w:r>
-    </w:p>
-    <w:p>
-      <w:pPr>
-        <w:pStyle w:val="Heading3"/>
-        <w:rPr>
-          <w:lang w:val="en-US"/>
-        </w:rPr>
-      </w:pPr>
-      <w:bookmarkStart w:id="13" w:name="_Toc466829718"/>
-      <w:r>
-        <w:rPr>
-          <w:lang w:val="en-US"/>
-        </w:rPr>
-        <w:t>Callbacks</w:t>
-      </w:r>
-      <w:bookmarkEnd w:id="13"/>
-    </w:p>
-    <w:p>
-      <w:pPr>
-        <w:rPr>
-          <w:lang w:val="en-US"/>
-        </w:rPr>
-      </w:pPr>
-      <w:r>
-        <w:rPr>
-          <w:lang w:val="en-US"/>
-        </w:rPr>
-        <w:t xml:space="preserve">There are a number of callbacks that are </w:t>
-      </w:r>
-      <w:r>
-        <w:rPr>
-          <w:lang w:val="en-US"/>
-        </w:rPr>
-        <w:t>later implemented on the client side and retu</w:t>
-      </w:r>
-      <w:r>
-        <w:rPr>
-          <w:lang w:val="en-US"/>
-        </w:rPr>
-        <w:t>rn feedback back to the players depending on which events they have been subscribed to.</w:t>
-      </w:r>
-    </w:p>
-    <w:p>
-      <w:pPr>
-        <w:pStyle w:val="ListParagraph"/>
-        <w:numPr>
-          <w:ilvl w:val="0"/>
-          <w:numId w:val="5"/>
-        </w:numPr>
-        <w:rPr>
-          <w:lang w:val="en-US"/>
-        </w:rPr>
-      </w:pPr>
-      <w:proofErr w:type="spellStart"/>
-      <w:r>
-        <w:rPr>
-          <w:lang w:val="en-US"/>
-        </w:rPr>
-        <w:t>I</w:t>
-      </w:r>
-      <w:r>
-        <w:rPr>
-          <w:lang w:val="en-US"/>
-        </w:rPr>
-        <w:t>LoadLobyCallback</w:t>
-      </w:r>
-      <w:proofErr w:type="spellEnd"/>
-      <w:r>
-        <w:rPr>
-          <w:lang w:val="en-US"/>
-        </w:rPr>
-        <w:t xml:space="preserve"> </w:t>
-      </w:r>
-      <w:r>
-        <w:rPr>
-          <w:lang w:val="en-US"/>
-        </w:rPr>
-        <w:t>–</w:t>
-      </w:r>
-      <w:r>
-        <w:rPr>
-          <w:lang w:val="en-US"/>
-        </w:rPr>
-        <w:t xml:space="preserve"> </w:t>
-      </w:r>
-      <w:r>
-        <w:rPr>
-          <w:lang w:val="en-US"/>
-        </w:rPr>
-        <w:t xml:space="preserve">callback methods to the </w:t>
-      </w:r>
-    </w:p>
-    <w:p>
-      <w:pPr>
-        <w:pStyle w:val="ListParagraph"/>
-        <w:numPr>
-          <w:ilvl w:val="0"/>
-          <w:numId w:val="5"/>
-        </w:numPr>
-        <w:rPr>
-          <w:lang w:val="en-US"/>
-        </w:rPr>
-      </w:pPr>
-      <w:proofErr w:type="spellStart"/>
-      <w:r>
-        <w:rPr>
-          <w:lang w:val="en-US"/>
-        </w:rPr>
-        <w:t>ISetCancelPlayerReady</w:t>
-      </w:r>
-      <w:r>
-        <w:rPr>
-          <w:lang w:val="en-US"/>
-        </w:rPr>
-        <w:t>Callback</w:t>
-      </w:r>
-      <w:proofErr w:type="spellEnd"/>
-      <w:r>
-        <w:rPr>
-          <w:lang w:val="en-US"/>
-        </w:rPr>
-        <w:t xml:space="preserve"> – </w:t>
-      </w:r>
-    </w:p>
-    <w:p>
-      <w:pPr>
-        <w:pStyle w:val="ListParagraph"/>
-        <w:numPr>
-          <w:ilvl w:val="0"/>
-          <w:numId w:val="5"/>
-        </w:numPr>
-        <w:rPr>
-          <w:lang w:val="en-US"/>
-        </w:rPr>
-      </w:pPr>
-      <w:proofErr w:type="spellStart"/>
-      <w:r>
-        <w:rPr>
-          <w:lang w:val="en-US"/>
-        </w:rPr>
-        <w:t>IPlayerJoinLeaveRoom</w:t>
-      </w:r>
-      <w:r>
-        <w:rPr>
-          <w:lang w:val="en-US"/>
-        </w:rPr>
-        <w:t>Callback</w:t>
-      </w:r>
-      <w:proofErr w:type="spellEnd"/>
-      <w:r>
-        <w:rPr>
-          <w:lang w:val="en-US"/>
-        </w:rPr>
-        <w:t xml:space="preserve"> –</w:t>
-      </w:r>
-    </w:p>
-    <w:p>
-      <w:pPr>
-        <w:pStyle w:val="ListParagraph"/>
-        <w:numPr>
-          <w:ilvl w:val="0"/>
-          <w:numId w:val="5"/>
-        </w:numPr>
-        <w:rPr>
-          <w:lang w:val="en-US"/>
-        </w:rPr>
-      </w:pPr>
-      <w:proofErr w:type="spellStart"/>
-      <w:r>
-        <w:rPr>
-          <w:lang w:val="en-US"/>
-        </w:rPr>
-        <w:t>IStartGameCallback</w:t>
-      </w:r>
-      <w:proofErr w:type="spellEnd"/>
-      <w:r>
-        <w:rPr>
-          <w:lang w:val="en-US"/>
-        </w:rPr>
-        <w:t xml:space="preserve"> – </w:t>
-      </w:r>
-    </w:p>
-    <w:p>
-      <w:pPr>
-        <w:pStyle w:val="ListParagraph"/>
-        <w:numPr>
-          <w:ilvl w:val="0"/>
-          <w:numId w:val="5"/>
-        </w:numPr>
-        <w:rPr>
-          <w:lang w:val="en-US"/>
-        </w:rPr>
-      </w:pPr>
-      <w:proofErr w:type="spellStart"/>
-      <w:r>
-        <w:rPr>
-          <w:lang w:val="en-US"/>
-        </w:rPr>
-        <w:t>ITimeCounterDownCallback</w:t>
-      </w:r>
-      <w:proofErr w:type="spellEnd"/>
-      <w:r>
-        <w:rPr>
-          <w:lang w:val="en-US"/>
-        </w:rPr>
-        <w:t xml:space="preserve"> – </w:t>
-      </w:r>
-    </w:p>
-    <w:p>
-      <w:pPr>
-        <w:pStyle w:val="ListParagraph"/>
-        <w:numPr>
-          <w:ilvl w:val="0"/>
-          <w:numId w:val="5"/>
-        </w:numPr>
-        <w:rPr>
-          <w:lang w:val="en-US"/>
-        </w:rPr>
-      </w:pPr>
-      <w:proofErr w:type="spellStart"/>
-      <w:r>
-        <w:rPr>
-          <w:lang w:val="en-US"/>
-        </w:rPr>
-        <w:t>IUpdateChatterCallback</w:t>
-      </w:r>
-      <w:proofErr w:type="spellEnd"/>
-      <w:r>
-        <w:rPr>
-          <w:lang w:val="en-US"/>
-        </w:rPr>
-        <w:t xml:space="preserve"> – </w:t>
-      </w:r>
-    </w:p>
-    <w:p>
-      <w:pPr>
-        <w:pStyle w:val="ListParagraph"/>
-        <w:numPr>
-          <w:ilvl w:val="0"/>
-          <w:numId w:val="5"/>
-        </w:numPr>
-        <w:rPr>
-          <w:lang w:val="en-US"/>
-        </w:rPr>
-      </w:pPr>
-      <w:proofErr w:type="spellStart"/>
-      <w:r>
-        <w:rPr>
-          <w:lang w:val="en-US"/>
-        </w:rPr>
-        <w:t>IUpdateGameCallback</w:t>
-      </w:r>
-      <w:proofErr w:type="spellEnd"/>
-      <w:r>
-        <w:rPr>
-          <w:lang w:val="en-US"/>
-        </w:rPr>
-        <w:t xml:space="preserve"> –</w:t>
-      </w:r>
-    </w:p>
-    <w:p>
-      <w:pPr>
-        <w:pStyle w:val="ListParagraph"/>
-        <w:numPr>
-          <w:ilvl w:val="0"/>
-          <w:numId w:val="5"/>
-        </w:numPr>
-        <w:rPr>
-          <w:lang w:val="en-US"/>
-        </w:rPr>
-      </w:pPr>
-      <w:proofErr w:type="spellStart"/>
-      <w:r>
-        <w:rPr>
-          <w:lang w:val="en-US"/>
-        </w:rPr>
-        <w:t>IUpdateLandlordCardCallback</w:t>
-      </w:r>
-      <w:proofErr w:type="spellEnd"/>
-      <w:r>
-        <w:rPr>
-          <w:lang w:val="en-US"/>
-        </w:rPr>
-        <w:t xml:space="preserve"> – </w:t>
-      </w:r>
-    </w:p>
-    <w:p>
-      <w:pPr>
-        <w:pStyle w:val="ListParagraph"/>
-        <w:numPr>
-          <w:ilvl w:val="0"/>
-          <w:numId w:val="5"/>
-        </w:numPr>
-        <w:rPr>
-          <w:lang w:val="en-US"/>
-        </w:rPr>
-      </w:pPr>
-      <w:proofErr w:type="spellStart"/>
-      <w:r>
-        <w:rPr>
-          <w:lang w:val="en-US"/>
-        </w:rPr>
-        <w:t>IGameOverCallback</w:t>
-      </w:r>
-      <w:proofErr w:type="spellEnd"/>
-      <w:r>
-        <w:rPr>
-          <w:lang w:val="en-US"/>
-        </w:rPr>
-        <w:t xml:space="preserve"> – </w:t>
-      </w:r>
-    </w:p>
-    <w:p>
-      <w:pPr>
-        <w:pStyle w:val="Heading2"/>
-        <w:rPr>
-          <w:lang w:val="en-US"/>
-        </w:rPr>
-      </w:pPr>
-      <w:bookmarkStart w:id="14" w:name="_Toc466829719"/>
-      <w:r>
-        <w:rPr>
-          <w:lang w:val="en-US"/>
-        </w:rPr>
         <w:t>Client side</w:t>
       </w:r>
       <w:bookmarkEnd w:id="14"/>
     </w:p>
     <w:p>
       <w:pPr>
-        <w:pStyle w:val="Heading3"/>
+        <w:pStyle w:val="3"/>
         <w:rPr>
           <w:lang w:val="en-US"/>
         </w:rPr>
@@ -3949,7 +3906,7 @@
     </w:p>
     <w:p>
       <w:pPr>
-        <w:pStyle w:val="Heading3"/>
+        <w:pStyle w:val="3"/>
         <w:rPr>
           <w:lang w:val="en-US"/>
         </w:rPr>
@@ -3986,32 +3943,17 @@
         <w:rPr>
           <w:lang w:val="en-US"/>
         </w:rPr>
-        <w:t xml:space="preserve">The Lobby Form implements the </w:t>
-      </w:r>
-      <w:proofErr w:type="spellStart"/>
-      <w:r>
-        <w:rPr>
-          <w:lang w:val="en-US"/>
-        </w:rPr>
-        <w:t>ILobbyUpdateCallback</w:t>
-      </w:r>
-      <w:proofErr w:type="spellEnd"/>
-      <w:r>
-        <w:rPr>
-          <w:lang w:val="en-US"/>
-        </w:rPr>
-        <w:t>.</w:t>
-      </w:r>
-    </w:p>
-    <w:p>
-      <w:pPr>
-        <w:pStyle w:val="Heading3"/>
+        <w:t>The Lobby Form implements the ILobbyUpdateCallback.</w:t>
+      </w:r>
+    </w:p>
+    <w:p>
+      <w:pPr>
+        <w:pStyle w:val="3"/>
         <w:rPr>
           <w:lang w:val="en-US"/>
         </w:rPr>
       </w:pPr>
       <w:bookmarkStart w:id="17" w:name="_Toc466829722"/>
-      <w:proofErr w:type="spellStart"/>
       <w:r>
         <w:rPr>
           <w:lang w:val="en-US"/>
@@ -4019,7 +3961,6 @@
         <w:t>Doudizhu</w:t>
       </w:r>
       <w:bookmarkEnd w:id="17"/>
-      <w:proofErr w:type="spellEnd"/>
     </w:p>
     <w:p>
       <w:pPr>
@@ -4044,26 +3985,12 @@
         <w:rPr>
           <w:lang w:val="en-US"/>
         </w:rPr>
-        <w:t xml:space="preserve">The </w:t>
-      </w:r>
-      <w:proofErr w:type="spellStart"/>
-      <w:r>
-        <w:rPr>
-          <w:lang w:val="en-US"/>
-        </w:rPr>
-        <w:t>Doudizhu</w:t>
-      </w:r>
-      <w:proofErr w:type="spellEnd"/>
-      <w:r>
-        <w:rPr>
-          <w:lang w:val="en-US"/>
-        </w:rPr>
-        <w:t xml:space="preserve"> form implements most of the callbacks that concern the game.</w:t>
-      </w:r>
-    </w:p>
-    <w:p>
-      <w:pPr>
-        <w:pStyle w:val="Heading2"/>
+        <w:t>The Doudizhu form implements most of the callbacks that concern the game.</w:t>
+      </w:r>
+    </w:p>
+    <w:p>
+      <w:pPr>
+        <w:pStyle w:val="2"/>
         <w:rPr>
           <w:lang w:val="en-US"/>
         </w:rPr>
@@ -5415,7 +5342,7 @@
     <w:lsdException w:name="List Table 6 Colorful Accent 6" w:uiPriority="51"/>
     <w:lsdException w:name="List Table 7 Colorful Accent 6" w:uiPriority="52"/>
   </w:latentStyles>
-  <w:style w:type="paragraph" w:default="1" w:styleId="Normal">
+  <w:style w:type="paragraph" w:default="1" w:styleId="a">
     <w:name w:val="Normal"/>
     <w:qFormat/>
     <w:rsid w:val="008A3D0E"/>
@@ -5423,11 +5350,11 @@
       <w:sz w:val="22"/>
     </w:rPr>
   </w:style>
-  <w:style w:type="paragraph" w:styleId="Heading1">
+  <w:style w:type="paragraph" w:styleId="1">
     <w:name w:val="heading 1"/>
-    <w:basedOn w:val="Normal"/>
-    <w:next w:val="Normal"/>
-    <w:link w:val="Heading1Char"/>
+    <w:basedOn w:val="a"/>
+    <w:next w:val="a"/>
+    <w:link w:val="1Char"/>
     <w:uiPriority w:val="9"/>
     <w:qFormat/>
     <w:rsid w:val="000310B4"/>
@@ -5444,11 +5371,11 @@
       <w:szCs w:val="32"/>
     </w:rPr>
   </w:style>
-  <w:style w:type="paragraph" w:styleId="Heading2">
+  <w:style w:type="paragraph" w:styleId="2">
     <w:name w:val="heading 2"/>
-    <w:basedOn w:val="Normal"/>
-    <w:next w:val="Normal"/>
-    <w:link w:val="Heading2Char"/>
+    <w:basedOn w:val="a"/>
+    <w:next w:val="a"/>
+    <w:link w:val="2Char"/>
     <w:uiPriority w:val="9"/>
     <w:unhideWhenUsed/>
     <w:qFormat/>
@@ -5466,11 +5393,11 @@
       <w:szCs w:val="28"/>
     </w:rPr>
   </w:style>
-  <w:style w:type="paragraph" w:styleId="Heading3">
+  <w:style w:type="paragraph" w:styleId="3">
     <w:name w:val="heading 3"/>
-    <w:basedOn w:val="Normal"/>
-    <w:next w:val="Normal"/>
-    <w:link w:val="Heading3Char"/>
+    <w:basedOn w:val="a"/>
+    <w:next w:val="a"/>
+    <w:link w:val="3Char"/>
     <w:uiPriority w:val="9"/>
     <w:unhideWhenUsed/>
     <w:qFormat/>
@@ -5488,11 +5415,11 @@
       <w:szCs w:val="24"/>
     </w:rPr>
   </w:style>
-  <w:style w:type="paragraph" w:styleId="Heading4">
+  <w:style w:type="paragraph" w:styleId="4">
     <w:name w:val="heading 4"/>
-    <w:basedOn w:val="Normal"/>
-    <w:next w:val="Normal"/>
-    <w:link w:val="Heading4Char"/>
+    <w:basedOn w:val="a"/>
+    <w:next w:val="a"/>
+    <w:link w:val="4Char"/>
     <w:uiPriority w:val="9"/>
     <w:semiHidden/>
     <w:unhideWhenUsed/>
@@ -5509,11 +5436,11 @@
       <w:szCs w:val="22"/>
     </w:rPr>
   </w:style>
-  <w:style w:type="paragraph" w:styleId="Heading5">
+  <w:style w:type="paragraph" w:styleId="5">
     <w:name w:val="heading 5"/>
-    <w:basedOn w:val="Normal"/>
-    <w:next w:val="Normal"/>
-    <w:link w:val="Heading5Char"/>
+    <w:basedOn w:val="a"/>
+    <w:next w:val="a"/>
+    <w:link w:val="5Char"/>
     <w:uiPriority w:val="9"/>
     <w:semiHidden/>
     <w:unhideWhenUsed/>
@@ -5531,11 +5458,11 @@
       <w:szCs w:val="22"/>
     </w:rPr>
   </w:style>
-  <w:style w:type="paragraph" w:styleId="Heading6">
+  <w:style w:type="paragraph" w:styleId="6">
     <w:name w:val="heading 6"/>
-    <w:basedOn w:val="Normal"/>
-    <w:next w:val="Normal"/>
-    <w:link w:val="Heading6Char"/>
+    <w:basedOn w:val="a"/>
+    <w:next w:val="a"/>
+    <w:link w:val="6Char"/>
     <w:uiPriority w:val="9"/>
     <w:semiHidden/>
     <w:unhideWhenUsed/>
@@ -5556,11 +5483,11 @@
       <w:szCs w:val="21"/>
     </w:rPr>
   </w:style>
-  <w:style w:type="paragraph" w:styleId="Heading7">
+  <w:style w:type="paragraph" w:styleId="7">
     <w:name w:val="heading 7"/>
-    <w:basedOn w:val="Normal"/>
-    <w:next w:val="Normal"/>
-    <w:link w:val="Heading7Char"/>
+    <w:basedOn w:val="a"/>
+    <w:next w:val="a"/>
+    <w:link w:val="7Char"/>
     <w:uiPriority w:val="9"/>
     <w:semiHidden/>
     <w:unhideWhenUsed/>
@@ -5581,11 +5508,11 @@
       <w:szCs w:val="21"/>
     </w:rPr>
   </w:style>
-  <w:style w:type="paragraph" w:styleId="Heading8">
+  <w:style w:type="paragraph" w:styleId="8">
     <w:name w:val="heading 8"/>
-    <w:basedOn w:val="Normal"/>
-    <w:next w:val="Normal"/>
-    <w:link w:val="Heading8Char"/>
+    <w:basedOn w:val="a"/>
+    <w:next w:val="a"/>
+    <w:link w:val="8Char"/>
     <w:uiPriority w:val="9"/>
     <w:semiHidden/>
     <w:unhideWhenUsed/>
@@ -5604,11 +5531,11 @@
       <w:color w:val="44546A" w:themeColor="text2"/>
     </w:rPr>
   </w:style>
-  <w:style w:type="paragraph" w:styleId="Heading9">
+  <w:style w:type="paragraph" w:styleId="9">
     <w:name w:val="heading 9"/>
-    <w:basedOn w:val="Normal"/>
-    <w:next w:val="Normal"/>
-    <w:link w:val="Heading9Char"/>
+    <w:basedOn w:val="a"/>
+    <w:next w:val="a"/>
+    <w:link w:val="9Char"/>
     <w:uiPriority w:val="9"/>
     <w:semiHidden/>
     <w:unhideWhenUsed/>
@@ -5629,13 +5556,13 @@
       <w:color w:val="44546A" w:themeColor="text2"/>
     </w:rPr>
   </w:style>
-  <w:style w:type="character" w:default="1" w:styleId="DefaultParagraphFont">
+  <w:style w:type="character" w:default="1" w:styleId="a0">
     <w:name w:val="Default Paragraph Font"/>
     <w:uiPriority w:val="1"/>
     <w:semiHidden/>
     <w:unhideWhenUsed/>
   </w:style>
-  <w:style w:type="table" w:default="1" w:styleId="TableNormal">
+  <w:style w:type="table" w:default="1" w:styleId="a1">
     <w:name w:val="Normal Table"/>
     <w:uiPriority w:val="99"/>
     <w:semiHidden/>
@@ -5650,17 +5577,17 @@
       </w:tblCellMar>
     </w:tblPr>
   </w:style>
-  <w:style w:type="numbering" w:default="1" w:styleId="NoList">
+  <w:style w:type="numbering" w:default="1" w:styleId="a2">
     <w:name w:val="No List"/>
     <w:uiPriority w:val="99"/>
     <w:semiHidden/>
     <w:unhideWhenUsed/>
   </w:style>
-  <w:style w:type="paragraph" w:styleId="Title">
+  <w:style w:type="paragraph" w:styleId="a3">
     <w:name w:val="Title"/>
-    <w:basedOn w:val="Normal"/>
-    <w:next w:val="Normal"/>
-    <w:link w:val="TitleChar"/>
+    <w:basedOn w:val="a"/>
+    <w:next w:val="a"/>
+    <w:link w:val="Char"/>
     <w:uiPriority w:val="10"/>
     <w:qFormat/>
     <w:rsid w:val="000310B4"/>
@@ -5676,10 +5603,10 @@
       <w:szCs w:val="56"/>
     </w:rPr>
   </w:style>
-  <w:style w:type="character" w:customStyle="1" w:styleId="TitleChar">
-    <w:name w:val="Title Char"/>
-    <w:basedOn w:val="DefaultParagraphFont"/>
-    <w:link w:val="Title"/>
+  <w:style w:type="character" w:customStyle="1" w:styleId="Char">
+    <w:name w:val="标题 Char"/>
+    <w:basedOn w:val="a0"/>
+    <w:link w:val="a3"/>
     <w:uiPriority w:val="10"/>
     <w:rsid w:val="000310B4"/>
     <w:rPr>
@@ -5690,10 +5617,10 @@
       <w:szCs w:val="56"/>
     </w:rPr>
   </w:style>
-  <w:style w:type="character" w:customStyle="1" w:styleId="Heading1Char">
-    <w:name w:val="Heading 1 Char"/>
-    <w:basedOn w:val="DefaultParagraphFont"/>
-    <w:link w:val="Heading1"/>
+  <w:style w:type="character" w:customStyle="1" w:styleId="1Char">
+    <w:name w:val="标题 1 Char"/>
+    <w:basedOn w:val="a0"/>
+    <w:link w:val="1"/>
     <w:uiPriority w:val="9"/>
     <w:rsid w:val="000310B4"/>
     <w:rPr>
@@ -5703,10 +5630,10 @@
       <w:szCs w:val="32"/>
     </w:rPr>
   </w:style>
-  <w:style w:type="character" w:customStyle="1" w:styleId="Heading2Char">
-    <w:name w:val="Heading 2 Char"/>
-    <w:basedOn w:val="DefaultParagraphFont"/>
-    <w:link w:val="Heading2"/>
+  <w:style w:type="character" w:customStyle="1" w:styleId="2Char">
+    <w:name w:val="标题 2 Char"/>
+    <w:basedOn w:val="a0"/>
+    <w:link w:val="2"/>
     <w:uiPriority w:val="9"/>
     <w:rsid w:val="008A3D0E"/>
     <w:rPr>
@@ -5716,10 +5643,10 @@
       <w:szCs w:val="28"/>
     </w:rPr>
   </w:style>
-  <w:style w:type="character" w:customStyle="1" w:styleId="Heading3Char">
-    <w:name w:val="Heading 3 Char"/>
-    <w:basedOn w:val="DefaultParagraphFont"/>
-    <w:link w:val="Heading3"/>
+  <w:style w:type="character" w:customStyle="1" w:styleId="3Char">
+    <w:name w:val="标题 3 Char"/>
+    <w:basedOn w:val="a0"/>
+    <w:link w:val="3"/>
     <w:uiPriority w:val="9"/>
     <w:rsid w:val="008A3D0E"/>
     <w:rPr>
@@ -5729,10 +5656,10 @@
       <w:szCs w:val="24"/>
     </w:rPr>
   </w:style>
-  <w:style w:type="character" w:customStyle="1" w:styleId="Heading4Char">
-    <w:name w:val="Heading 4 Char"/>
-    <w:basedOn w:val="DefaultParagraphFont"/>
-    <w:link w:val="Heading4"/>
+  <w:style w:type="character" w:customStyle="1" w:styleId="4Char">
+    <w:name w:val="标题 4 Char"/>
+    <w:basedOn w:val="a0"/>
+    <w:link w:val="4"/>
     <w:uiPriority w:val="9"/>
     <w:semiHidden/>
     <w:rsid w:val="000310B4"/>
@@ -5742,10 +5669,10 @@
       <w:szCs w:val="22"/>
     </w:rPr>
   </w:style>
-  <w:style w:type="character" w:customStyle="1" w:styleId="Heading5Char">
-    <w:name w:val="Heading 5 Char"/>
-    <w:basedOn w:val="DefaultParagraphFont"/>
-    <w:link w:val="Heading5"/>
+  <w:style w:type="character" w:customStyle="1" w:styleId="5Char">
+    <w:name w:val="标题 5 Char"/>
+    <w:basedOn w:val="a0"/>
+    <w:link w:val="5"/>
     <w:uiPriority w:val="9"/>
     <w:semiHidden/>
     <w:rsid w:val="000310B4"/>
@@ -5756,10 +5683,10 @@
       <w:szCs w:val="22"/>
     </w:rPr>
   </w:style>
-  <w:style w:type="character" w:customStyle="1" w:styleId="Heading6Char">
-    <w:name w:val="Heading 6 Char"/>
-    <w:basedOn w:val="DefaultParagraphFont"/>
-    <w:link w:val="Heading6"/>
+  <w:style w:type="character" w:customStyle="1" w:styleId="6Char">
+    <w:name w:val="标题 6 Char"/>
+    <w:basedOn w:val="a0"/>
+    <w:link w:val="6"/>
     <w:uiPriority w:val="9"/>
     <w:semiHidden/>
     <w:rsid w:val="000310B4"/>
@@ -5772,10 +5699,10 @@
       <w:szCs w:val="21"/>
     </w:rPr>
   </w:style>
-  <w:style w:type="character" w:customStyle="1" w:styleId="Heading7Char">
-    <w:name w:val="Heading 7 Char"/>
-    <w:basedOn w:val="DefaultParagraphFont"/>
-    <w:link w:val="Heading7"/>
+  <w:style w:type="character" w:customStyle="1" w:styleId="7Char">
+    <w:name w:val="标题 7 Char"/>
+    <w:basedOn w:val="a0"/>
+    <w:link w:val="7"/>
     <w:uiPriority w:val="9"/>
     <w:semiHidden/>
     <w:rsid w:val="000310B4"/>
@@ -5788,10 +5715,10 @@
       <w:szCs w:val="21"/>
     </w:rPr>
   </w:style>
-  <w:style w:type="character" w:customStyle="1" w:styleId="Heading8Char">
-    <w:name w:val="Heading 8 Char"/>
-    <w:basedOn w:val="DefaultParagraphFont"/>
-    <w:link w:val="Heading8"/>
+  <w:style w:type="character" w:customStyle="1" w:styleId="8Char">
+    <w:name w:val="标题 8 Char"/>
+    <w:basedOn w:val="a0"/>
+    <w:link w:val="8"/>
     <w:uiPriority w:val="9"/>
     <w:semiHidden/>
     <w:rsid w:val="000310B4"/>
@@ -5802,10 +5729,10 @@
       <w:color w:val="44546A" w:themeColor="text2"/>
     </w:rPr>
   </w:style>
-  <w:style w:type="character" w:customStyle="1" w:styleId="Heading9Char">
-    <w:name w:val="Heading 9 Char"/>
-    <w:basedOn w:val="DefaultParagraphFont"/>
-    <w:link w:val="Heading9"/>
+  <w:style w:type="character" w:customStyle="1" w:styleId="9Char">
+    <w:name w:val="标题 9 Char"/>
+    <w:basedOn w:val="a0"/>
+    <w:link w:val="9"/>
     <w:uiPriority w:val="9"/>
     <w:semiHidden/>
     <w:rsid w:val="000310B4"/>
@@ -5818,10 +5745,10 @@
       <w:color w:val="44546A" w:themeColor="text2"/>
     </w:rPr>
   </w:style>
-  <w:style w:type="paragraph" w:styleId="Caption">
+  <w:style w:type="paragraph" w:styleId="a4">
     <w:name w:val="caption"/>
-    <w:basedOn w:val="Normal"/>
-    <w:next w:val="Normal"/>
+    <w:basedOn w:val="a"/>
+    <w:next w:val="a"/>
     <w:uiPriority w:val="35"/>
     <w:semiHidden/>
     <w:unhideWhenUsed/>
@@ -5838,11 +5765,11 @@
       <w:spacing w:val="6"/>
     </w:rPr>
   </w:style>
-  <w:style w:type="paragraph" w:styleId="Subtitle">
+  <w:style w:type="paragraph" w:styleId="a5">
     <w:name w:val="Subtitle"/>
-    <w:basedOn w:val="Normal"/>
-    <w:next w:val="Normal"/>
-    <w:link w:val="SubtitleChar"/>
+    <w:basedOn w:val="a"/>
+    <w:next w:val="a"/>
+    <w:link w:val="Char0"/>
     <w:uiPriority w:val="11"/>
     <w:qFormat/>
     <w:rsid w:val="000310B4"/>
@@ -5858,10 +5785,10 @@
       <w:szCs w:val="24"/>
     </w:rPr>
   </w:style>
-  <w:style w:type="character" w:customStyle="1" w:styleId="SubtitleChar">
-    <w:name w:val="Subtitle Char"/>
-    <w:basedOn w:val="DefaultParagraphFont"/>
-    <w:link w:val="Subtitle"/>
+  <w:style w:type="character" w:customStyle="1" w:styleId="Char0">
+    <w:name w:val="副标题 Char"/>
+    <w:basedOn w:val="a0"/>
+    <w:link w:val="a5"/>
     <w:uiPriority w:val="11"/>
     <w:rsid w:val="000310B4"/>
     <w:rPr>
@@ -5870,9 +5797,9 @@
       <w:szCs w:val="24"/>
     </w:rPr>
   </w:style>
-  <w:style w:type="character" w:styleId="Strong">
+  <w:style w:type="character" w:styleId="a6">
     <w:name w:val="Strong"/>
-    <w:basedOn w:val="DefaultParagraphFont"/>
+    <w:basedOn w:val="a0"/>
     <w:uiPriority w:val="22"/>
     <w:qFormat/>
     <w:rsid w:val="000310B4"/>
@@ -5881,9 +5808,9 @@
       <w:bCs/>
     </w:rPr>
   </w:style>
-  <w:style w:type="character" w:styleId="Emphasis">
+  <w:style w:type="character" w:styleId="a7">
     <w:name w:val="Emphasis"/>
-    <w:basedOn w:val="DefaultParagraphFont"/>
+    <w:basedOn w:val="a0"/>
     <w:uiPriority w:val="20"/>
     <w:qFormat/>
     <w:rsid w:val="000310B4"/>
@@ -5892,7 +5819,7 @@
       <w:iCs/>
     </w:rPr>
   </w:style>
-  <w:style w:type="paragraph" w:styleId="NoSpacing">
+  <w:style w:type="paragraph" w:styleId="a8">
     <w:name w:val="No Spacing"/>
     <w:uiPriority w:val="1"/>
     <w:qFormat/>
@@ -5901,11 +5828,11 @@
       <w:spacing w:after="0" w:line="240" w:lineRule="auto"/>
     </w:pPr>
   </w:style>
-  <w:style w:type="paragraph" w:styleId="Quote">
+  <w:style w:type="paragraph" w:styleId="a9">
     <w:name w:val="Quote"/>
-    <w:basedOn w:val="Normal"/>
-    <w:next w:val="Normal"/>
-    <w:link w:val="QuoteChar"/>
+    <w:basedOn w:val="a"/>
+    <w:next w:val="a"/>
+    <w:link w:val="Char1"/>
     <w:uiPriority w:val="29"/>
     <w:qFormat/>
     <w:rsid w:val="000310B4"/>
@@ -5919,10 +5846,10 @@
       <w:color w:val="404040" w:themeColor="text1" w:themeTint="BF"/>
     </w:rPr>
   </w:style>
-  <w:style w:type="character" w:customStyle="1" w:styleId="QuoteChar">
-    <w:name w:val="Quote Char"/>
-    <w:basedOn w:val="DefaultParagraphFont"/>
-    <w:link w:val="Quote"/>
+  <w:style w:type="character" w:customStyle="1" w:styleId="Char1">
+    <w:name w:val="引用 Char"/>
+    <w:basedOn w:val="a0"/>
+    <w:link w:val="a9"/>
     <w:uiPriority w:val="29"/>
     <w:rsid w:val="000310B4"/>
     <w:rPr>
@@ -5931,11 +5858,11 @@
       <w:color w:val="404040" w:themeColor="text1" w:themeTint="BF"/>
     </w:rPr>
   </w:style>
-  <w:style w:type="paragraph" w:styleId="IntenseQuote">
+  <w:style w:type="paragraph" w:styleId="aa">
     <w:name w:val="Intense Quote"/>
-    <w:basedOn w:val="Normal"/>
-    <w:next w:val="Normal"/>
-    <w:link w:val="IntenseQuoteChar"/>
+    <w:basedOn w:val="a"/>
+    <w:next w:val="a"/>
+    <w:link w:val="Char2"/>
     <w:uiPriority w:val="30"/>
     <w:qFormat/>
     <w:rsid w:val="000310B4"/>
@@ -5953,10 +5880,10 @@
       <w:szCs w:val="28"/>
     </w:rPr>
   </w:style>
-  <w:style w:type="character" w:customStyle="1" w:styleId="IntenseQuoteChar">
-    <w:name w:val="Intense Quote Char"/>
-    <w:basedOn w:val="DefaultParagraphFont"/>
-    <w:link w:val="IntenseQuote"/>
+  <w:style w:type="character" w:customStyle="1" w:styleId="Char2">
+    <w:name w:val="明显引用 Char"/>
+    <w:basedOn w:val="a0"/>
+    <w:link w:val="aa"/>
     <w:uiPriority w:val="30"/>
     <w:rsid w:val="000310B4"/>
     <w:rPr>
@@ -5966,9 +5893,9 @@
       <w:szCs w:val="28"/>
     </w:rPr>
   </w:style>
-  <w:style w:type="character" w:styleId="SubtleEmphasis">
+  <w:style w:type="character" w:styleId="ab">
     <w:name w:val="Subtle Emphasis"/>
-    <w:basedOn w:val="DefaultParagraphFont"/>
+    <w:basedOn w:val="a0"/>
     <w:uiPriority w:val="19"/>
     <w:qFormat/>
     <w:rsid w:val="000310B4"/>
@@ -5978,9 +5905,9 @@
       <w:color w:val="404040" w:themeColor="text1" w:themeTint="BF"/>
     </w:rPr>
   </w:style>
-  <w:style w:type="character" w:styleId="IntenseEmphasis">
+  <w:style w:type="character" w:styleId="ac">
     <w:name w:val="Intense Emphasis"/>
-    <w:basedOn w:val="DefaultParagraphFont"/>
+    <w:basedOn w:val="a0"/>
     <w:uiPriority w:val="21"/>
     <w:qFormat/>
     <w:rsid w:val="000310B4"/>
@@ -5991,9 +5918,9 @@
       <w:iCs/>
     </w:rPr>
   </w:style>
-  <w:style w:type="character" w:styleId="SubtleReference">
+  <w:style w:type="character" w:styleId="ad">
     <w:name w:val="Subtle Reference"/>
-    <w:basedOn w:val="DefaultParagraphFont"/>
+    <w:basedOn w:val="a0"/>
     <w:uiPriority w:val="31"/>
     <w:qFormat/>
     <w:rsid w:val="000310B4"/>
@@ -6003,9 +5930,9 @@
       <w:u w:val="single" w:color="7F7F7F" w:themeColor="text1" w:themeTint="80"/>
     </w:rPr>
   </w:style>
-  <w:style w:type="character" w:styleId="IntenseReference">
+  <w:style w:type="character" w:styleId="ae">
     <w:name w:val="Intense Reference"/>
-    <w:basedOn w:val="DefaultParagraphFont"/>
+    <w:basedOn w:val="a0"/>
     <w:uiPriority w:val="32"/>
     <w:qFormat/>
     <w:rsid w:val="000310B4"/>
@@ -6017,9 +5944,9 @@
       <w:u w:val="single"/>
     </w:rPr>
   </w:style>
-  <w:style w:type="character" w:styleId="BookTitle">
+  <w:style w:type="character" w:styleId="af">
     <w:name w:val="Book Title"/>
-    <w:basedOn w:val="DefaultParagraphFont"/>
+    <w:basedOn w:val="a0"/>
     <w:uiPriority w:val="33"/>
     <w:qFormat/>
     <w:rsid w:val="000310B4"/>
@@ -6029,10 +5956,10 @@
       <w:smallCaps/>
     </w:rPr>
   </w:style>
-  <w:style w:type="paragraph" w:styleId="TOCHeading">
+  <w:style w:type="paragraph" w:styleId="TOC">
     <w:name w:val="TOC Heading"/>
-    <w:basedOn w:val="Heading1"/>
-    <w:next w:val="Normal"/>
+    <w:basedOn w:val="1"/>
+    <w:next w:val="a"/>
     <w:uiPriority w:val="39"/>
     <w:unhideWhenUsed/>
     <w:qFormat/>
@@ -6043,7 +5970,7 @@
   </w:style>
   <w:style w:type="paragraph" w:customStyle="1" w:styleId="Names">
     <w:name w:val="Names"/>
-    <w:basedOn w:val="Normal"/>
+    <w:basedOn w:val="a"/>
     <w:rsid w:val="000310B4"/>
     <w:pPr>
       <w:autoSpaceDN w:val="0"/>
@@ -6056,9 +5983,9 @@
       <w:lang w:val="en-US"/>
     </w:rPr>
   </w:style>
-  <w:style w:type="paragraph" w:styleId="ListParagraph">
+  <w:style w:type="paragraph" w:styleId="af0">
     <w:name w:val="List Paragraph"/>
-    <w:basedOn w:val="Normal"/>
+    <w:basedOn w:val="a"/>
     <w:uiPriority w:val="34"/>
     <w:qFormat/>
     <w:rsid w:val="008A3D0E"/>
@@ -6067,10 +5994,10 @@
       <w:contextualSpacing/>
     </w:pPr>
   </w:style>
-  <w:style w:type="paragraph" w:styleId="TOC1">
+  <w:style w:type="paragraph" w:styleId="10">
     <w:name w:val="toc 1"/>
-    <w:basedOn w:val="Normal"/>
-    <w:next w:val="Normal"/>
+    <w:basedOn w:val="a"/>
+    <w:next w:val="a"/>
     <w:autoRedefine/>
     <w:uiPriority w:val="39"/>
     <w:unhideWhenUsed/>
@@ -6079,10 +6006,10 @@
       <w:spacing w:after="100"/>
     </w:pPr>
   </w:style>
-  <w:style w:type="paragraph" w:styleId="TOC2">
+  <w:style w:type="paragraph" w:styleId="20">
     <w:name w:val="toc 2"/>
-    <w:basedOn w:val="Normal"/>
-    <w:next w:val="Normal"/>
+    <w:basedOn w:val="a"/>
+    <w:next w:val="a"/>
     <w:autoRedefine/>
     <w:uiPriority w:val="39"/>
     <w:unhideWhenUsed/>
@@ -6092,10 +6019,10 @@
       <w:ind w:left="220"/>
     </w:pPr>
   </w:style>
-  <w:style w:type="paragraph" w:styleId="TOC3">
+  <w:style w:type="paragraph" w:styleId="30">
     <w:name w:val="toc 3"/>
-    <w:basedOn w:val="Normal"/>
-    <w:next w:val="Normal"/>
+    <w:basedOn w:val="a"/>
+    <w:next w:val="a"/>
     <w:autoRedefine/>
     <w:uiPriority w:val="39"/>
     <w:unhideWhenUsed/>
@@ -6105,9 +6032,9 @@
       <w:ind w:left="440"/>
     </w:pPr>
   </w:style>
-  <w:style w:type="character" w:styleId="Hyperlink">
+  <w:style w:type="character" w:styleId="af1">
     <w:name w:val="Hyperlink"/>
-    <w:basedOn w:val="DefaultParagraphFont"/>
+    <w:basedOn w:val="a0"/>
     <w:uiPriority w:val="99"/>
     <w:unhideWhenUsed/>
     <w:rsid w:val="002F661A"/>
@@ -6385,7 +6312,7 @@
 </file>
 
 <file path=customXml/itemProps1.xml><?xml version="1.0" encoding="utf-8"?>
-<ds:datastoreItem xmlns:ds="http://schemas.openxmlformats.org/officeDocument/2006/customXml" ds:itemID="{04655E26-3980-4890-942A-6E0A2B28607B}">
+<ds:datastoreItem xmlns:ds="http://schemas.openxmlformats.org/officeDocument/2006/customXml" ds:itemID="{83441441-DC98-4D8E-846C-76E114377F00}">
   <ds:schemaRefs>
     <ds:schemaRef ds:uri="http://schemas.openxmlformats.org/officeDocument/2006/bibliography"/>
   </ds:schemaRefs>

</xml_diff>